<commit_message>
Includes latest dev env setup guide
</commit_message>
<xml_diff>
--- a/Manuals/OpenInfobuttonDevEnvSetupGuide.docx
+++ b/Manuals/OpenInfobuttonDevEnvSetupGuide.docx
@@ -1,12 +1,14 @@
 
 <file path=word/document.xml><?xml version="1.0" encoding="utf-8"?>
-<w:document xmlns:wpc="http://schemas.microsoft.com/office/word/2010/wordprocessingCanvas" xmlns:mc="http://schemas.openxmlformats.org/markup-compatibility/2006" xmlns:o="urn:schemas-microsoft-com:office:office" xmlns:r="http://schemas.openxmlformats.org/officeDocument/2006/relationships" xmlns:m="http://schemas.openxmlformats.org/officeDocument/2006/math" xmlns:v="urn:schemas-microsoft-com:vml" xmlns:wp14="http://schemas.microsoft.com/office/word/2010/wordprocessingDrawing" xmlns:wp="http://schemas.openxmlformats.org/drawingml/2006/wordprocessingDrawing" xmlns:w10="urn:schemas-microsoft-com:office:word" xmlns:w="http://schemas.openxmlformats.org/wordprocessingml/2006/main" xmlns:w14="http://schemas.microsoft.com/office/word/2010/wordml" xmlns:wpg="http://schemas.microsoft.com/office/word/2010/wordprocessingGroup" xmlns:wpi="http://schemas.microsoft.com/office/word/2010/wordprocessingInk" xmlns:wne="http://schemas.microsoft.com/office/word/2006/wordml" xmlns:wps="http://schemas.microsoft.com/office/word/2010/wordprocessingShape" mc:Ignorable="w14 wp14">
+<w:document xmlns:wpc="http://schemas.microsoft.com/office/word/2010/wordprocessingCanvas" xmlns:mo="http://schemas.microsoft.com/office/mac/office/2008/main" xmlns:mc="http://schemas.openxmlformats.org/markup-compatibility/2006" xmlns:mv="urn:schemas-microsoft-com:mac:vml" xmlns:o="urn:schemas-microsoft-com:office:office" xmlns:r="http://schemas.openxmlformats.org/officeDocument/2006/relationships" xmlns:m="http://schemas.openxmlformats.org/officeDocument/2006/math" xmlns:v="urn:schemas-microsoft-com:vml" xmlns:wp14="http://schemas.microsoft.com/office/word/2010/wordprocessingDrawing" xmlns:wp="http://schemas.openxmlformats.org/drawingml/2006/wordprocessingDrawing" xmlns:w10="urn:schemas-microsoft-com:office:word" xmlns:w="http://schemas.openxmlformats.org/wordprocessingml/2006/main" xmlns:w14="http://schemas.microsoft.com/office/word/2010/wordml" xmlns:wpg="http://schemas.microsoft.com/office/word/2010/wordprocessingGroup" xmlns:wpi="http://schemas.microsoft.com/office/word/2010/wordprocessingInk" xmlns:wne="http://schemas.microsoft.com/office/word/2006/wordml" xmlns:wps="http://schemas.microsoft.com/office/word/2010/wordprocessingShape" mc:Ignorable="w14 wp14">
   <w:body>
     <w:p>
       <w:pPr>
         <w:pStyle w:val="Title"/>
         <w:jc w:val="center"/>
       </w:pPr>
+      <w:bookmarkStart w:id="0" w:name="_GoBack"/>
+      <w:bookmarkEnd w:id="0"/>
       <w:r>
         <w:rPr>
           <w:noProof/>
@@ -58,6 +60,7 @@
       <w:pPr>
         <w:pStyle w:val="Title"/>
       </w:pPr>
+      <w:proofErr w:type="spellStart"/>
       <w:r>
         <w:t>OpenInfo</w:t>
       </w:r>
@@ -65,7 +68,11 @@
         <w:t>b</w:t>
       </w:r>
       <w:r>
-        <w:t xml:space="preserve">utton Development </w:t>
+        <w:t>utton</w:t>
+      </w:r>
+      <w:proofErr w:type="spellEnd"/>
+      <w:r>
+        <w:t xml:space="preserve"> Development </w:t>
       </w:r>
       <w:r>
         <w:t xml:space="preserve">Environment </w:t>
@@ -126,7 +133,7 @@
           <w:r>
             <w:fldChar w:fldCharType="separate"/>
           </w:r>
-          <w:hyperlink w:anchor="_Toc285111656" w:history="1">
+          <w:hyperlink w:anchor="_Toc365974898" w:history="1">
             <w:r>
               <w:rPr>
                 <w:rStyle w:val="Hyperlink"/>
@@ -166,7 +173,7 @@
                 <w:noProof/>
                 <w:webHidden/>
               </w:rPr>
-              <w:instrText xml:space="preserve"> PAGEREF _Toc285111656 \h </w:instrText>
+              <w:instrText xml:space="preserve"> PAGEREF _Toc365974898 \h </w:instrText>
             </w:r>
             <w:r>
               <w:rPr>
@@ -208,7 +215,7 @@
               <w:noProof/>
             </w:rPr>
           </w:pPr>
-          <w:hyperlink w:anchor="_Toc285111657" w:history="1">
+          <w:hyperlink w:anchor="_Toc365974899" w:history="1">
             <w:r>
               <w:rPr>
                 <w:rStyle w:val="Hyperlink"/>
@@ -248,7 +255,7 @@
                 <w:noProof/>
                 <w:webHidden/>
               </w:rPr>
-              <w:instrText xml:space="preserve"> PAGEREF _Toc285111657 \h </w:instrText>
+              <w:instrText xml:space="preserve"> PAGEREF _Toc365974899 \h </w:instrText>
             </w:r>
             <w:r>
               <w:rPr>
@@ -290,7 +297,7 @@
               <w:noProof/>
             </w:rPr>
           </w:pPr>
-          <w:hyperlink w:anchor="_Toc285111658" w:history="1">
+          <w:hyperlink w:anchor="_Toc365974900" w:history="1">
             <w:r>
               <w:rPr>
                 <w:rStyle w:val="Hyperlink"/>
@@ -330,7 +337,7 @@
                 <w:noProof/>
                 <w:webHidden/>
               </w:rPr>
-              <w:instrText xml:space="preserve"> PAGEREF _Toc285111658 \h </w:instrText>
+              <w:instrText xml:space="preserve"> PAGEREF _Toc365974900 \h </w:instrText>
             </w:r>
             <w:r>
               <w:rPr>
@@ -372,7 +379,7 @@
               <w:noProof/>
             </w:rPr>
           </w:pPr>
-          <w:hyperlink w:anchor="_Toc285111659" w:history="1">
+          <w:hyperlink w:anchor="_Toc365974901" w:history="1">
             <w:r>
               <w:rPr>
                 <w:rStyle w:val="Hyperlink"/>
@@ -391,14 +398,7 @@
                 <w:rStyle w:val="Hyperlink"/>
                 <w:noProof/>
               </w:rPr>
-              <w:t>M2</w:t>
-            </w:r>
-            <w:r>
-              <w:rPr>
-                <w:rStyle w:val="Hyperlink"/>
-                <w:noProof/>
-              </w:rPr>
-              <w:t>E</w:t>
+              <w:t>M2E</w:t>
             </w:r>
             <w:r>
               <w:rPr>
@@ -419,7 +419,7 @@
                 <w:noProof/>
                 <w:webHidden/>
               </w:rPr>
-              <w:instrText xml:space="preserve"> PAGEREF _Toc285111659 \h </w:instrText>
+              <w:instrText xml:space="preserve"> PAGEREF _Toc365974901 \h </w:instrText>
             </w:r>
             <w:r>
               <w:rPr>
@@ -439,7 +439,7 @@
                 <w:noProof/>
                 <w:webHidden/>
               </w:rPr>
-              <w:t>7</w:t>
+              <w:t>8</w:t>
             </w:r>
             <w:r>
               <w:rPr>
@@ -461,7 +461,7 @@
               <w:noProof/>
             </w:rPr>
           </w:pPr>
-          <w:hyperlink w:anchor="_Toc285111660" w:history="1">
+          <w:hyperlink w:anchor="_Toc365974902" w:history="1">
             <w:r>
               <w:rPr>
                 <w:rStyle w:val="Hyperlink"/>
@@ -480,14 +480,7 @@
                 <w:rStyle w:val="Hyperlink"/>
                 <w:noProof/>
               </w:rPr>
-              <w:t xml:space="preserve">Retrieval from </w:t>
-            </w:r>
-            <w:r>
-              <w:rPr>
-                <w:rStyle w:val="Hyperlink"/>
-                <w:noProof/>
-              </w:rPr>
-              <w:t>GitHub</w:t>
+              <w:t>Retrieval from GitHub</w:t>
             </w:r>
             <w:r>
               <w:rPr>
@@ -508,7 +501,7 @@
                 <w:noProof/>
                 <w:webHidden/>
               </w:rPr>
-              <w:instrText xml:space="preserve"> PAGEREF _Toc285111660 \h </w:instrText>
+              <w:instrText xml:space="preserve"> PAGEREF _Toc365974902 \h </w:instrText>
             </w:r>
             <w:r>
               <w:rPr>
@@ -550,7 +543,7 @@
               <w:noProof/>
             </w:rPr>
           </w:pPr>
-          <w:hyperlink w:anchor="_Toc285111661" w:history="1">
+          <w:hyperlink w:anchor="_Toc365974903" w:history="1">
             <w:r>
               <w:rPr>
                 <w:rStyle w:val="Hyperlink"/>
@@ -590,7 +583,7 @@
                 <w:noProof/>
                 <w:webHidden/>
               </w:rPr>
-              <w:instrText xml:space="preserve"> PAGEREF _Toc285111661 \h </w:instrText>
+              <w:instrText xml:space="preserve"> PAGEREF _Toc365974903 \h </w:instrText>
             </w:r>
             <w:r>
               <w:rPr>
@@ -632,7 +625,7 @@
               <w:noProof/>
             </w:rPr>
           </w:pPr>
-          <w:hyperlink w:anchor="_Toc285111662" w:history="1">
+          <w:hyperlink w:anchor="_Toc365974904" w:history="1">
             <w:r>
               <w:rPr>
                 <w:rStyle w:val="Hyperlink"/>
@@ -672,7 +665,7 @@
                 <w:noProof/>
                 <w:webHidden/>
               </w:rPr>
-              <w:instrText xml:space="preserve"> PAGEREF _Toc285111662 \h </w:instrText>
+              <w:instrText xml:space="preserve"> PAGEREF _Toc365974904 \h </w:instrText>
             </w:r>
             <w:r>
               <w:rPr>
@@ -692,7 +685,7 @@
                 <w:noProof/>
                 <w:webHidden/>
               </w:rPr>
-              <w:t>20</w:t>
+              <w:t>18</w:t>
             </w:r>
             <w:r>
               <w:rPr>
@@ -726,11 +719,11 @@
       <w:pPr>
         <w:pStyle w:val="Heading1"/>
       </w:pPr>
-      <w:bookmarkStart w:id="0" w:name="_Toc285111656"/>
+      <w:bookmarkStart w:id="1" w:name="_Toc365974898"/>
       <w:r>
         <w:t>Software Requirements</w:t>
       </w:r>
-      <w:bookmarkEnd w:id="0"/>
+      <w:bookmarkEnd w:id="1"/>
     </w:p>
     <w:p>
       <w:pPr>
@@ -835,21 +828,27 @@
       <w:pPr>
         <w:pStyle w:val="Heading1"/>
       </w:pPr>
-      <w:bookmarkStart w:id="1" w:name="_Toc285111657"/>
+      <w:bookmarkStart w:id="2" w:name="_Toc365974899"/>
       <w:r>
         <w:t>Eclipse Plugins</w:t>
       </w:r>
-      <w:bookmarkEnd w:id="1"/>
-    </w:p>
-    <w:p>
-      <w:pPr>
-        <w:spacing w:line="240" w:lineRule="auto"/>
-      </w:pPr>
-      <w:r>
-        <w:t xml:space="preserve">Before retrieving the code from source control,  a couple of Eclipse plugins must be installed and configured. </w:t>
-      </w:r>
-      <w:r>
-        <w:t xml:space="preserve">The newest version of Eclipse includes a built in plugin search tool called Eclipse Marketplace. This guide assumes usage of that tool, so make sure you’re on Eclipse 3.6 or better. </w:t>
+      <w:bookmarkEnd w:id="2"/>
+    </w:p>
+    <w:p>
+      <w:pPr>
+        <w:spacing w:line="240" w:lineRule="auto"/>
+      </w:pPr>
+      <w:r>
+        <w:t xml:space="preserve">Before retrieving the code from source control, a couple of Eclipse plugins must be installed and configured. </w:t>
+      </w:r>
+      <w:r>
+        <w:t>The newest version of Eclipse includes a built in plugin search tool called Eclipse Marketplace. This guide assumes usage of that tool, so make sure you’re on Eclipse 3.</w:t>
+      </w:r>
+      <w:r>
+        <w:t xml:space="preserve">7 </w:t>
+      </w:r>
+      <w:r>
+        <w:t xml:space="preserve">or better. </w:t>
       </w:r>
     </w:p>
     <w:p>
@@ -923,10 +922,12 @@
       <w:pPr>
         <w:pStyle w:val="Heading2"/>
       </w:pPr>
+      <w:bookmarkStart w:id="3" w:name="_Toc365974900"/>
       <w:proofErr w:type="spellStart"/>
       <w:r>
         <w:t>EGit</w:t>
       </w:r>
+      <w:bookmarkEnd w:id="3"/>
       <w:proofErr w:type="spellEnd"/>
     </w:p>
     <w:p>
@@ -936,15 +937,17 @@
       <w:r>
         <w:t xml:space="preserve">The first plugin is for connecting to and retrieving source code from the </w:t>
       </w:r>
+      <w:proofErr w:type="spellStart"/>
       <w:r>
         <w:t>Git</w:t>
       </w:r>
+      <w:proofErr w:type="spellEnd"/>
       <w:r>
         <w:t xml:space="preserve"> repository. </w:t>
       </w:r>
       <w:r>
         <w:tab/>
-        <w:t>Open up the Eclipse Marketplace (found under Help ) and search for “</w:t>
+        <w:t>Open up the Eclipse Marketplace (found under Help) and search for “</w:t>
       </w:r>
       <w:proofErr w:type="spellStart"/>
       <w:r>
@@ -1036,23 +1039,40 @@
       <w:r>
         <w:t xml:space="preserve">and then click on </w:t>
       </w:r>
-      <w:r>
-        <w:t xml:space="preserve">Other. In the Show View menu, expand the </w:t>
-      </w:r>
+      <w:proofErr w:type="gramStart"/>
+      <w:r>
+        <w:t>Other</w:t>
+      </w:r>
+      <w:proofErr w:type="gramEnd"/>
+      <w:r>
+        <w:t xml:space="preserve">. In the Show View menu, expand the </w:t>
+      </w:r>
+      <w:proofErr w:type="spellStart"/>
       <w:r>
         <w:t>Git</w:t>
       </w:r>
+      <w:proofErr w:type="spellEnd"/>
       <w:r>
         <w:t xml:space="preserve"> subcategory, select </w:t>
       </w:r>
+      <w:proofErr w:type="spellStart"/>
       <w:r>
         <w:t>Git</w:t>
       </w:r>
+      <w:proofErr w:type="spellEnd"/>
       <w:r>
         <w:t xml:space="preserve"> Repositories,</w:t>
       </w:r>
       <w:r>
-        <w:t xml:space="preserve"> and click OK. This will add a Git </w:t>
+        <w:t xml:space="preserve"> and click OK. This will add a </w:t>
+      </w:r>
+      <w:proofErr w:type="spellStart"/>
+      <w:r>
+        <w:t>Git</w:t>
+      </w:r>
+      <w:proofErr w:type="spellEnd"/>
+      <w:r>
+        <w:t xml:space="preserve"> </w:t>
       </w:r>
       <w:r>
         <w:t xml:space="preserve">Repositories tab to the pane at the bottom of the main Eclipse window. </w:t>
@@ -1183,14 +1203,32 @@
       <w:r>
         <w:t xml:space="preserve">Select the </w:t>
       </w:r>
+      <w:proofErr w:type="spellStart"/>
       <w:r>
         <w:t>Git</w:t>
       </w:r>
-      <w:r>
-        <w:t xml:space="preserve"> Repositories tab, click on </w:t>
-      </w:r>
-      <w:r>
-        <w:t>Clone a Git Repository</w:t>
+      <w:proofErr w:type="spellEnd"/>
+      <w:r>
+        <w:t xml:space="preserve"> Repositories </w:t>
+      </w:r>
+      <w:proofErr w:type="gramStart"/>
+      <w:r>
+        <w:t>tab,</w:t>
+      </w:r>
+      <w:proofErr w:type="gramEnd"/>
+      <w:r>
+        <w:t xml:space="preserve"> click on </w:t>
+      </w:r>
+      <w:r>
+        <w:t xml:space="preserve">Clone a </w:t>
+      </w:r>
+      <w:proofErr w:type="spellStart"/>
+      <w:r>
+        <w:t>Git</w:t>
+      </w:r>
+      <w:proofErr w:type="spellEnd"/>
+      <w:r>
+        <w:t xml:space="preserve"> Repository</w:t>
       </w:r>
       <w:r>
         <w:t xml:space="preserve">.  Enter </w:t>
@@ -1200,19 +1238,32 @@
         <w:t>git://github.c</w:t>
       </w:r>
       <w:r>
-        <w:t xml:space="preserve">om/VHAINNOVATIONS/Innovation-182  </w:t>
-      </w:r>
-      <w:r>
-        <w:t xml:space="preserve"> and click </w:t>
-      </w:r>
+        <w:t>om/VHAINNOVATIONS/Innovation-</w:t>
+      </w:r>
+      <w:r>
+        <w:t xml:space="preserve">182 </w:t>
+      </w:r>
+      <w:r>
+        <w:t xml:space="preserve">and click </w:t>
+      </w:r>
+      <w:proofErr w:type="gramStart"/>
       <w:r>
         <w:t>Next</w:t>
       </w:r>
+      <w:proofErr w:type="gramEnd"/>
       <w:r>
         <w:t xml:space="preserve">. </w:t>
       </w:r>
       <w:r>
-        <w:t>Leave the default selection as Select All and click Next so that all the branches are cloned. Finally change your local destination directory if required and click Finish.</w:t>
+        <w:t xml:space="preserve">Leave the default selection as Select All and click </w:t>
+      </w:r>
+      <w:proofErr w:type="gramStart"/>
+      <w:r>
+        <w:t>Next</w:t>
+      </w:r>
+      <w:proofErr w:type="gramEnd"/>
+      <w:r>
+        <w:t xml:space="preserve"> so that all the branches are cloned. Finally change your local destination directory if required and click Finish.</w:t>
       </w:r>
     </w:p>
     <w:p>
@@ -1519,12 +1570,12 @@
       <w:pPr>
         <w:pStyle w:val="Heading2"/>
       </w:pPr>
-      <w:bookmarkStart w:id="2" w:name="_Toc285111659"/>
+      <w:bookmarkStart w:id="4" w:name="_Toc365974901"/>
       <w:r>
         <w:lastRenderedPageBreak/>
         <w:t>M2E</w:t>
       </w:r>
-      <w:bookmarkEnd w:id="2"/>
+      <w:bookmarkEnd w:id="4"/>
     </w:p>
     <w:p>
       <w:pPr>
@@ -1536,12 +1587,85 @@
       <w:r>
         <w:t xml:space="preserve">dependency management and building with Maven.  </w:t>
       </w:r>
-      <w:r>
-        <w:t>OpenInfobutton was developed using m2eclipse which is now m2e. The latest version of m2e(1.x) has a number of issues and so we will use m2e 0.12 for development.</w:t>
-      </w:r>
-    </w:p>
-    <w:p>
-      <w:pPr>
+      <w:proofErr w:type="spellStart"/>
+      <w:r>
+        <w:t>OpenInfobutton</w:t>
+      </w:r>
+      <w:proofErr w:type="spellEnd"/>
+      <w:r>
+        <w:t xml:space="preserve"> was developed using </w:t>
+      </w:r>
+      <w:r>
+        <w:t>m2eclipse, which</w:t>
+      </w:r>
+      <w:r>
+        <w:t xml:space="preserve"> is now m2e. </w:t>
+      </w:r>
+      <w:proofErr w:type="gramStart"/>
+      <w:r>
+        <w:t>m2e</w:t>
+      </w:r>
+      <w:proofErr w:type="gramEnd"/>
+      <w:r>
+        <w:t xml:space="preserve"> </w:t>
+      </w:r>
+      <w:r>
+        <w:t xml:space="preserve">1.4 can be downloaded </w:t>
+      </w:r>
+      <w:r>
+        <w:t>via Eclipse Marketplace</w:t>
+      </w:r>
+      <w:r>
+        <w:t xml:space="preserve"> or the </w:t>
+      </w:r>
+      <w:r>
+        <w:t>Install New Software</w:t>
+      </w:r>
+      <w:r>
+        <w:t xml:space="preserve"> option on Eclipse</w:t>
+      </w:r>
+      <w:r>
+        <w:t xml:space="preserve">. </w:t>
+      </w:r>
+    </w:p>
+    <w:p>
+      <w:pPr>
+        <w:pStyle w:val="ListParagraph"/>
+        <w:numPr>
+          <w:ilvl w:val="0"/>
+          <w:numId w:val="9"/>
+        </w:numPr>
+        <w:spacing w:line="240" w:lineRule="auto"/>
+        <w:rPr>
+          <w:rFonts w:ascii="Arial" w:hAnsi="Arial" w:cs="Arial"/>
+          <w:color w:val="666666"/>
+          <w:sz w:val="18"/>
+          <w:szCs w:val="18"/>
+        </w:rPr>
+      </w:pPr>
+      <w:r>
+        <w:t>Market Place</w:t>
+      </w:r>
+      <w:r>
+        <w:t xml:space="preserve"> option: </w:t>
+      </w:r>
+      <w:r>
+        <w:t>search for “m2eclipse”</w:t>
+      </w:r>
+      <w:r>
+        <w:t>, click “Install” next to “Maven Integration for Eclipse WTP (Juno)”</w:t>
+      </w:r>
+      <w:r>
+        <w:t xml:space="preserve">.  </w:t>
+      </w:r>
+    </w:p>
+    <w:p>
+      <w:pPr>
+        <w:pStyle w:val="ListParagraph"/>
+        <w:numPr>
+          <w:ilvl w:val="0"/>
+          <w:numId w:val="9"/>
+        </w:numPr>
         <w:spacing w:line="240" w:lineRule="auto"/>
         <w:rPr>
           <w:rStyle w:val="apple-style-span"/>
@@ -1552,49 +1676,46 @@
         </w:rPr>
       </w:pPr>
       <w:r>
-        <w:t xml:space="preserve">m2e 0.12 not available via the Eclipse Marketplace, so it needs to be installed the old fashioned way. Go to the Help menu, and click on Install New Software. Click Add, and then enter the following URL in the Location section of the Add Repository window, </w:t>
+        <w:t xml:space="preserve">Install New Software option: </w:t>
+      </w:r>
+      <w:r>
+        <w:t>Click Help-Install New Software (screen shot below). Then c</w:t>
+      </w:r>
+      <w:r>
+        <w:t>lick Add, and then enter the following URL in the Location section of the Add Repository window</w:t>
+      </w:r>
+      <w:r>
+        <w:t>:</w:t>
+      </w:r>
+      <w:r>
+        <w:t xml:space="preserve"> </w:t>
       </w:r>
       <w:hyperlink r:id="rId18" w:history="1">
         <w:r>
           <w:rPr>
             <w:rStyle w:val="Hyperlink"/>
           </w:rPr>
-          <w:t>http://m2eclipse.sonatype.org/sites/m2e/0.12.1.20110112-1712/</w:t>
+          <w:t>http://download.eclipse.org/technology/m2e/releases</w:t>
         </w:r>
       </w:hyperlink>
       <w:r>
-        <w:rPr>
-          <w:rStyle w:val="apple-style-span"/>
-          <w:rFonts w:ascii="Arial" w:hAnsi="Arial" w:cs="Arial"/>
-          <w:color w:val="666666"/>
-          <w:sz w:val="18"/>
-          <w:szCs w:val="18"/>
-        </w:rPr>
+        <w:t xml:space="preserve"> </w:t>
+      </w:r>
+      <w:r>
+        <w:t xml:space="preserve"> </w:t>
+      </w:r>
+      <w:r>
+        <w:t>(y</w:t>
+      </w:r>
+      <w:r>
+        <w:t>ou can enter anything for name, then click OK</w:t>
+      </w:r>
+      <w:r>
+        <w:t>)</w:t>
+      </w:r>
+      <w:r>
         <w:t>.</w:t>
       </w:r>
-      <w:r>
-        <w:t xml:space="preserve"> </w:t>
-      </w:r>
-      <w:r>
-        <w:t>You can enter anything for name, then click OK.</w:t>
-      </w:r>
-    </w:p>
-    <w:p>
-      <w:pPr>
-        <w:spacing w:line="240" w:lineRule="auto"/>
-      </w:pPr>
-    </w:p>
-    <w:p>
-      <w:pPr>
-        <w:spacing w:line="240" w:lineRule="auto"/>
-        <w:ind w:left="90"/>
-      </w:pPr>
-    </w:p>
-    <w:p>
-      <w:pPr>
-        <w:spacing w:line="240" w:lineRule="auto"/>
-        <w:ind w:left="1440"/>
-      </w:pPr>
     </w:p>
     <w:p>
       <w:pPr>
@@ -1743,16 +1864,25 @@
         <w:t>Eclipse”. Check it and</w:t>
       </w:r>
       <w:r>
-        <w:t xml:space="preserve"> click Next </w:t>
-      </w:r>
-      <w:r>
-        <w:t xml:space="preserve">,Accept the license agreement , Finish </w:t>
+        <w:t xml:space="preserve"> click </w:t>
+      </w:r>
+      <w:r>
+        <w:t>Next, Accept</w:t>
+      </w:r>
+      <w:r>
+        <w:t xml:space="preserve"> the license agreement, Finish </w:t>
       </w:r>
       <w:r>
         <w:t xml:space="preserve">to continue with installation. </w:t>
       </w:r>
       <w:r>
-        <w:t>Restart eclipse once installation is complete.</w:t>
+        <w:t xml:space="preserve">Restart </w:t>
+      </w:r>
+      <w:r>
+        <w:t xml:space="preserve">Eclipse </w:t>
+      </w:r>
+      <w:r>
+        <w:t>once installation is complete.</w:t>
       </w:r>
     </w:p>
     <w:p>
@@ -1829,7 +1959,13 @@
         <w:spacing w:line="240" w:lineRule="auto"/>
       </w:pPr>
       <w:r>
-        <w:t xml:space="preserve">We also need to add a few m2e extras in the same way as m2e. This will enable maven to pick up </w:t>
+        <w:t xml:space="preserve">We also need to add a few m2e extras in the same way as m2e. This will enable </w:t>
+      </w:r>
+      <w:r>
+        <w:t xml:space="preserve">Maven </w:t>
+      </w:r>
+      <w:r>
+        <w:t xml:space="preserve">to pick up </w:t>
       </w:r>
       <w:proofErr w:type="spellStart"/>
       <w:r>
@@ -1837,7 +1973,13 @@
       </w:r>
       <w:proofErr w:type="spellEnd"/>
       <w:r>
-        <w:t xml:space="preserve"> and make it easy to build within eclipse.</w:t>
+        <w:t xml:space="preserve"> and make it easy to build within </w:t>
+      </w:r>
+      <w:r>
+        <w:t>Eclipse</w:t>
+      </w:r>
+      <w:r>
+        <w:t>.</w:t>
       </w:r>
       <w:r>
         <w:t xml:space="preserve">  </w:t>
@@ -1860,15 +2002,7 @@
         <w:t xml:space="preserve">  </w:t>
       </w:r>
       <w:r>
-        <w:t xml:space="preserve">Once this is added, eclipse will show you a list of </w:t>
-      </w:r>
-      <w:proofErr w:type="gramStart"/>
-      <w:r>
-        <w:t>checkboxes,</w:t>
-      </w:r>
-      <w:proofErr w:type="gramEnd"/>
-      <w:r>
-        <w:t xml:space="preserve"> select </w:t>
+        <w:t xml:space="preserve">Once this is added, eclipse will show you a list of checkboxes, select </w:t>
       </w:r>
       <w:r>
         <w:t>“</w:t>
@@ -2045,21 +2179,13 @@
         <w:t>For Windows, g</w:t>
       </w:r>
       <w:r>
-        <w:t xml:space="preserve">o to your file system and navigate to your Eclipse directory. </w:t>
-      </w:r>
-      <w:proofErr w:type="gramStart"/>
-      <w:r>
-        <w:t xml:space="preserve">Should be something like </w:t>
+        <w:t xml:space="preserve">o to your file system and navigate to your Eclipse directory. Should be something like </w:t>
       </w:r>
       <w:r>
         <w:t>C:\Program Files\eclipse</w:t>
       </w:r>
       <w:r>
-        <w:t>.</w:t>
-      </w:r>
-      <w:proofErr w:type="gramEnd"/>
-      <w:r>
-        <w:t xml:space="preserve"> Open the file “eclipse.ini” in your preferred text  editor, and add the follow lines to the top of the file,</w:t>
+        <w:t>. Open the file “eclipse.ini” in your preferred text editor, and add the follow lines to the top of the file,</w:t>
       </w:r>
     </w:p>
     <w:p>
@@ -2072,10 +2198,12 @@
         <w:t>-</w:t>
       </w:r>
       <w:proofErr w:type="spellStart"/>
+      <w:proofErr w:type="gramStart"/>
       <w:r>
         <w:t>vm</w:t>
       </w:r>
       <w:proofErr w:type="spellEnd"/>
+      <w:proofErr w:type="gramEnd"/>
     </w:p>
     <w:p>
       <w:pPr>
@@ -2084,7 +2212,15 @@
         <w:contextualSpacing/>
       </w:pPr>
       <w:r>
-        <w:t>&lt;path to your Java</w:t>
+        <w:t>&lt;</w:t>
+      </w:r>
+      <w:proofErr w:type="gramStart"/>
+      <w:r>
+        <w:t>path</w:t>
+      </w:r>
+      <w:proofErr w:type="gramEnd"/>
+      <w:r>
+        <w:t xml:space="preserve"> to your Java</w:t>
       </w:r>
       <w:r>
         <w:t xml:space="preserve"> </w:t>
@@ -2474,7 +2610,15 @@
         <w:spacing w:line="240" w:lineRule="auto"/>
       </w:pPr>
       <w:r>
-        <w:t xml:space="preserve">C:\Documents and Settings\&lt;username&gt;\.m2 </w:t>
+        <w:t>C:\Documents and Settings\&lt;username&gt;\</w:t>
+      </w:r>
+      <w:proofErr w:type="gramStart"/>
+      <w:r>
+        <w:t>.m2</w:t>
+      </w:r>
+      <w:proofErr w:type="gramEnd"/>
+      <w:r>
+        <w:t xml:space="preserve"> </w:t>
       </w:r>
       <w:r>
         <w:t>\</w:t>
@@ -2485,7 +2629,21 @@
         <w:spacing w:line="240" w:lineRule="auto"/>
       </w:pPr>
       <w:r>
-        <w:t>On Mac, it is in /Users/&lt;username?/.m2/</w:t>
+        <w:t>On Mac, it is in /Users/&lt;username</w:t>
+      </w:r>
+      <w:r>
+        <w:t>&gt;</w:t>
+      </w:r>
+      <w:r>
+        <w:t>/</w:t>
+      </w:r>
+      <w:proofErr w:type="gramStart"/>
+      <w:r>
+        <w:t>.m2</w:t>
+      </w:r>
+      <w:proofErr w:type="gramEnd"/>
+      <w:r>
+        <w:t>/</w:t>
       </w:r>
     </w:p>
     <w:p>
@@ -2510,7 +2668,21 @@
         <w:rPr>
           <w:color w:val="000000"/>
         </w:rPr>
-        <w:t xml:space="preserve">&lt;settings </w:t>
+        <w:t>&lt;</w:t>
+      </w:r>
+      <w:proofErr w:type="gramStart"/>
+      <w:r>
+        <w:rPr>
+          <w:color w:val="000000"/>
+        </w:rPr>
+        <w:t>settings</w:t>
+      </w:r>
+      <w:proofErr w:type="gramEnd"/>
+      <w:r>
+        <w:rPr>
+          <w:color w:val="000000"/>
+        </w:rPr>
+        <w:t xml:space="preserve"> </w:t>
       </w:r>
       <w:proofErr w:type="spellStart"/>
       <w:r>
@@ -2526,15 +2698,29 @@
         </w:rPr>
         <w:t>="</w:t>
       </w:r>
-      <w:hyperlink r:id="rId28" w:tgtFrame="_blank" w:history="1">
-        <w:r>
-          <w:rPr>
-            <w:rStyle w:val="Hyperlink"/>
-            <w:color w:val="0000CC"/>
-          </w:rPr>
-          <w:t>http://maven.apache.org/SETTINGS/1.0.0</w:t>
-        </w:r>
-      </w:hyperlink>
+      <w:r>
+        <w:fldChar w:fldCharType="begin"/>
+      </w:r>
+      <w:r>
+        <w:instrText xml:space="preserve"> HYPERLINK "http://maven.apache.org/SETTINGS/1.0.0" \t "_blank" </w:instrText>
+      </w:r>
+      <w:r>
+        <w:fldChar w:fldCharType="separate"/>
+      </w:r>
+      <w:r>
+        <w:rPr>
+          <w:rStyle w:val="Hyperlink"/>
+          <w:color w:val="0000CC"/>
+        </w:rPr>
+        <w:t>http://maven.apache.org/SETTINGS/1.0.0</w:t>
+      </w:r>
+      <w:r>
+        <w:rPr>
+          <w:rStyle w:val="Hyperlink"/>
+          <w:color w:val="0000CC"/>
+        </w:rPr>
+        <w:fldChar w:fldCharType="end"/>
+      </w:r>
       <w:r>
         <w:rPr>
           <w:color w:val="000000"/>
@@ -2561,31 +2747,39 @@
         <w:rPr>
           <w:color w:val="000000"/>
         </w:rPr>
-        <w:t>xmlns:</w:t>
-      </w:r>
+        <w:t>xmlns:xsi</w:t>
+      </w:r>
+      <w:proofErr w:type="spellEnd"/>
       <w:proofErr w:type="gramEnd"/>
       <w:r>
         <w:rPr>
           <w:color w:val="000000"/>
         </w:rPr>
-        <w:t>xsi</w:t>
-      </w:r>
-      <w:proofErr w:type="spellEnd"/>
-      <w:r>
-        <w:rPr>
-          <w:color w:val="000000"/>
-        </w:rPr>
         <w:t>="</w:t>
       </w:r>
-      <w:hyperlink r:id="rId29" w:tgtFrame="_blank" w:history="1">
-        <w:r>
-          <w:rPr>
-            <w:rStyle w:val="Hyperlink"/>
-            <w:color w:val="0000CC"/>
-          </w:rPr>
-          <w:t>http://www.w3.org/2001/XMLSchema-instance</w:t>
-        </w:r>
-      </w:hyperlink>
+      <w:r>
+        <w:fldChar w:fldCharType="begin"/>
+      </w:r>
+      <w:r>
+        <w:instrText xml:space="preserve"> HYPERLINK "http://www.w3.org/2001/XMLSchema-instance" \t "_blank" </w:instrText>
+      </w:r>
+      <w:r>
+        <w:fldChar w:fldCharType="separate"/>
+      </w:r>
+      <w:r>
+        <w:rPr>
+          <w:rStyle w:val="Hyperlink"/>
+          <w:color w:val="0000CC"/>
+        </w:rPr>
+        <w:t>http://www.w3.org/2001/XMLSchema-instance</w:t>
+      </w:r>
+      <w:r>
+        <w:rPr>
+          <w:rStyle w:val="Hyperlink"/>
+          <w:color w:val="0000CC"/>
+        </w:rPr>
+        <w:fldChar w:fldCharType="end"/>
+      </w:r>
       <w:r>
         <w:rPr>
           <w:color w:val="000000"/>
@@ -2612,31 +2806,39 @@
         <w:rPr>
           <w:color w:val="000000"/>
         </w:rPr>
-        <w:t>xsi:</w:t>
-      </w:r>
+        <w:t>xsi:schemaLocation</w:t>
+      </w:r>
+      <w:proofErr w:type="spellEnd"/>
       <w:proofErr w:type="gramEnd"/>
       <w:r>
         <w:rPr>
           <w:color w:val="000000"/>
         </w:rPr>
-        <w:t>schemaLocation</w:t>
-      </w:r>
-      <w:proofErr w:type="spellEnd"/>
-      <w:r>
-        <w:rPr>
-          <w:color w:val="000000"/>
-        </w:rPr>
         <w:t>="</w:t>
       </w:r>
-      <w:hyperlink r:id="rId30" w:tgtFrame="_blank" w:history="1">
-        <w:r>
-          <w:rPr>
-            <w:rStyle w:val="Hyperlink"/>
-            <w:color w:val="0000CC"/>
-          </w:rPr>
-          <w:t>http://maven.apache.org/SETTINGS/1.0.0</w:t>
-        </w:r>
-      </w:hyperlink>
+      <w:r>
+        <w:fldChar w:fldCharType="begin"/>
+      </w:r>
+      <w:r>
+        <w:instrText xml:space="preserve"> HYPERLINK "http://maven.apache.org/SETTINGS/1.0.0" \t "_blank" </w:instrText>
+      </w:r>
+      <w:r>
+        <w:fldChar w:fldCharType="separate"/>
+      </w:r>
+      <w:r>
+        <w:rPr>
+          <w:rStyle w:val="Hyperlink"/>
+          <w:color w:val="0000CC"/>
+        </w:rPr>
+        <w:t>http://maven.apache.org/SETTINGS/1.0.0</w:t>
+      </w:r>
+      <w:r>
+        <w:rPr>
+          <w:rStyle w:val="Hyperlink"/>
+          <w:color w:val="0000CC"/>
+        </w:rPr>
+        <w:fldChar w:fldCharType="end"/>
+      </w:r>
     </w:p>
     <w:p>
       <w:pPr>
@@ -2651,15 +2853,29 @@
         </w:rPr>
         <w:t xml:space="preserve">                      </w:t>
       </w:r>
-      <w:hyperlink r:id="rId31" w:tgtFrame="_blank" w:history="1">
-        <w:r>
-          <w:rPr>
-            <w:rStyle w:val="Hyperlink"/>
-            <w:color w:val="0000CC"/>
-          </w:rPr>
-          <w:t>http://maven.apache.org/xsd/settings-1.0.0.xsd</w:t>
-        </w:r>
-      </w:hyperlink>
+      <w:r>
+        <w:fldChar w:fldCharType="begin"/>
+      </w:r>
+      <w:r>
+        <w:instrText xml:space="preserve"> HYPERLINK "http://maven.apache.org/xsd/settings-1.0.0.xsd" \t "_blank" </w:instrText>
+      </w:r>
+      <w:r>
+        <w:fldChar w:fldCharType="separate"/>
+      </w:r>
+      <w:r>
+        <w:rPr>
+          <w:rStyle w:val="Hyperlink"/>
+          <w:color w:val="0000CC"/>
+        </w:rPr>
+        <w:t>http://maven.apache.org/xsd/settings-1.0.0.xsd</w:t>
+      </w:r>
+      <w:r>
+        <w:rPr>
+          <w:rStyle w:val="Hyperlink"/>
+          <w:color w:val="0000CC"/>
+        </w:rPr>
+        <w:fldChar w:fldCharType="end"/>
+      </w:r>
       <w:r>
         <w:rPr>
           <w:color w:val="000000"/>
@@ -2679,381 +2895,6 @@
           <w:color w:val="000000"/>
         </w:rPr>
         <w:t xml:space="preserve">  &lt;</w:t>
-      </w:r>
-      <w:proofErr w:type="spellStart"/>
-      <w:r>
-        <w:rPr>
-          <w:color w:val="000000"/>
-        </w:rPr>
-        <w:t>localRepository</w:t>
-      </w:r>
-      <w:proofErr w:type="spellEnd"/>
-      <w:r>
-        <w:rPr>
-          <w:color w:val="000000"/>
-        </w:rPr>
-        <w:t>&gt;C:\Documents and Settings\ai28\.m2\repository&lt;/</w:t>
-      </w:r>
-      <w:proofErr w:type="spellStart"/>
-      <w:r>
-        <w:rPr>
-          <w:color w:val="000000"/>
-        </w:rPr>
-        <w:t>localRepository</w:t>
-      </w:r>
-      <w:proofErr w:type="spellEnd"/>
-      <w:r>
-        <w:rPr>
-          <w:color w:val="000000"/>
-        </w:rPr>
-        <w:t>&gt;</w:t>
-      </w:r>
-    </w:p>
-    <w:p>
-      <w:pPr>
-        <w:pStyle w:val="HTMLPreformatted"/>
-        <w:rPr>
-          <w:color w:val="000000"/>
-        </w:rPr>
-      </w:pPr>
-      <w:r>
-        <w:rPr>
-          <w:color w:val="000000"/>
-        </w:rPr>
-        <w:t xml:space="preserve">  &lt;</w:t>
-      </w:r>
-      <w:proofErr w:type="spellStart"/>
-      <w:r>
-        <w:rPr>
-          <w:color w:val="000000"/>
-        </w:rPr>
-        <w:t>interactiveMode</w:t>
-      </w:r>
-      <w:proofErr w:type="spellEnd"/>
-      <w:r>
-        <w:rPr>
-          <w:color w:val="000000"/>
-        </w:rPr>
-        <w:t>/&gt;</w:t>
-      </w:r>
-    </w:p>
-    <w:p>
-      <w:pPr>
-        <w:pStyle w:val="HTMLPreformatted"/>
-        <w:rPr>
-          <w:color w:val="000000"/>
-        </w:rPr>
-      </w:pPr>
-      <w:r>
-        <w:rPr>
-          <w:color w:val="000000"/>
-        </w:rPr>
-        <w:t xml:space="preserve">  &lt;</w:t>
-      </w:r>
-      <w:proofErr w:type="spellStart"/>
-      <w:r>
-        <w:rPr>
-          <w:color w:val="000000"/>
-        </w:rPr>
-        <w:t>usePluginRegistry</w:t>
-      </w:r>
-      <w:proofErr w:type="spellEnd"/>
-      <w:r>
-        <w:rPr>
-          <w:color w:val="000000"/>
-        </w:rPr>
-        <w:t>/&gt;</w:t>
-      </w:r>
-    </w:p>
-    <w:p>
-      <w:pPr>
-        <w:pStyle w:val="HTMLPreformatted"/>
-        <w:rPr>
-          <w:color w:val="000000"/>
-        </w:rPr>
-      </w:pPr>
-      <w:r>
-        <w:rPr>
-          <w:color w:val="000000"/>
-        </w:rPr>
-        <w:t xml:space="preserve">  &lt;offline/&gt;</w:t>
-      </w:r>
-    </w:p>
-    <w:p>
-      <w:pPr>
-        <w:pStyle w:val="HTMLPreformatted"/>
-        <w:rPr>
-          <w:color w:val="000000"/>
-        </w:rPr>
-      </w:pPr>
-      <w:r>
-        <w:rPr>
-          <w:color w:val="000000"/>
-        </w:rPr>
-        <w:t xml:space="preserve">  &lt;</w:t>
-      </w:r>
-      <w:proofErr w:type="spellStart"/>
-      <w:r>
-        <w:rPr>
-          <w:color w:val="000000"/>
-        </w:rPr>
-        <w:t>pluginGroups</w:t>
-      </w:r>
-      <w:proofErr w:type="spellEnd"/>
-      <w:r>
-        <w:rPr>
-          <w:color w:val="000000"/>
-        </w:rPr>
-        <w:t>/&gt;</w:t>
-      </w:r>
-    </w:p>
-    <w:p>
-      <w:pPr>
-        <w:pStyle w:val="HTMLPreformatted"/>
-        <w:rPr>
-          <w:color w:val="000000"/>
-        </w:rPr>
-      </w:pPr>
-      <w:r>
-        <w:rPr>
-          <w:color w:val="000000"/>
-        </w:rPr>
-        <w:t xml:space="preserve">  &lt;servers/&gt;</w:t>
-      </w:r>
-    </w:p>
-    <w:p>
-      <w:pPr>
-        <w:pStyle w:val="HTMLPreformatted"/>
-        <w:rPr>
-          <w:color w:val="000000"/>
-        </w:rPr>
-      </w:pPr>
-      <w:r>
-        <w:rPr>
-          <w:color w:val="000000"/>
-        </w:rPr>
-        <w:t>&lt;/settings&gt;</w:t>
-      </w:r>
-    </w:p>
-    <w:p>
-      <w:pPr>
-        <w:spacing w:line="240" w:lineRule="auto"/>
-      </w:pPr>
-    </w:p>
-    <w:p>
-      <w:pPr>
-        <w:spacing w:line="240" w:lineRule="auto"/>
-      </w:pPr>
-      <w:r>
-        <w:t>Make sure to edit the path in the &lt;</w:t>
-      </w:r>
-      <w:proofErr w:type="spellStart"/>
-      <w:r>
-        <w:t>localRepository</w:t>
-      </w:r>
-      <w:proofErr w:type="spellEnd"/>
-      <w:r>
-        <w:t xml:space="preserve">&gt; element to reflect your personal file system. In most cases, all you should need to change is the user name. </w:t>
-      </w:r>
-      <w:r>
-        <w:t xml:space="preserve"> If you connect to the internet via a proxy, you also need to add the following element, </w:t>
-      </w:r>
-    </w:p>
-    <w:p>
-      <w:pPr>
-        <w:pStyle w:val="HTMLPreformatted"/>
-        <w:rPr>
-          <w:color w:val="000000"/>
-        </w:rPr>
-      </w:pPr>
-      <w:r>
-        <w:rPr>
-          <w:color w:val="000000"/>
-        </w:rPr>
-        <w:t xml:space="preserve">.. </w:t>
-      </w:r>
-    </w:p>
-    <w:p>
-      <w:pPr>
-        <w:pStyle w:val="HTMLPreformatted"/>
-        <w:rPr>
-          <w:color w:val="000000"/>
-        </w:rPr>
-      </w:pPr>
-      <w:r>
-        <w:rPr>
-          <w:color w:val="000000"/>
-        </w:rPr>
-        <w:t xml:space="preserve"> &lt;proxies&gt;</w:t>
-      </w:r>
-    </w:p>
-    <w:p>
-      <w:pPr>
-        <w:pStyle w:val="HTMLPreformatted"/>
-        <w:rPr>
-          <w:color w:val="000000"/>
-        </w:rPr>
-      </w:pPr>
-      <w:r>
-        <w:rPr>
-          <w:color w:val="000000"/>
-        </w:rPr>
-        <w:t xml:space="preserve">   &lt;proxy&gt;</w:t>
-      </w:r>
-    </w:p>
-    <w:p>
-      <w:pPr>
-        <w:pStyle w:val="HTMLPreformatted"/>
-        <w:rPr>
-          <w:color w:val="000000"/>
-        </w:rPr>
-      </w:pPr>
-      <w:r>
-        <w:rPr>
-          <w:color w:val="000000"/>
-        </w:rPr>
-        <w:t xml:space="preserve">      &lt;active&gt;true&lt;/active&gt;</w:t>
-      </w:r>
-    </w:p>
-    <w:p>
-      <w:pPr>
-        <w:pStyle w:val="HTMLPreformatted"/>
-        <w:rPr>
-          <w:color w:val="000000"/>
-        </w:rPr>
-      </w:pPr>
-      <w:r>
-        <w:rPr>
-          <w:color w:val="000000"/>
-        </w:rPr>
-        <w:t xml:space="preserve">      &lt;protocol&gt;http&lt;/protocol&gt;</w:t>
-      </w:r>
-    </w:p>
-    <w:p>
-      <w:pPr>
-        <w:pStyle w:val="HTMLPreformatted"/>
-        <w:rPr>
-          <w:color w:val="000000"/>
-        </w:rPr>
-      </w:pPr>
-      <w:r>
-        <w:rPr>
-          <w:color w:val="000000"/>
-        </w:rPr>
-        <w:t xml:space="preserve">      &lt;</w:t>
-      </w:r>
-      <w:proofErr w:type="gramStart"/>
-      <w:r>
-        <w:rPr>
-          <w:color w:val="000000"/>
-        </w:rPr>
-        <w:t>host</w:t>
-      </w:r>
-      <w:proofErr w:type="gramEnd"/>
-      <w:r>
-        <w:rPr>
-          <w:color w:val="000000"/>
-        </w:rPr>
-        <w:t>&gt;</w:t>
-      </w:r>
-      <w:hyperlink r:id="rId32" w:tgtFrame="_blank" w:history="1">
-        <w:r>
-          <w:rPr>
-            <w:rStyle w:val="Hyperlink"/>
-            <w:color w:val="0000CC"/>
-          </w:rPr>
-          <w:t>proxy.somewhere.com</w:t>
-        </w:r>
-      </w:hyperlink>
-      <w:r>
-        <w:rPr>
-          <w:color w:val="000000"/>
-        </w:rPr>
-        <w:t>&lt;/host&gt;</w:t>
-      </w:r>
-    </w:p>
-    <w:p>
-      <w:pPr>
-        <w:pStyle w:val="HTMLPreformatted"/>
-        <w:rPr>
-          <w:color w:val="000000"/>
-        </w:rPr>
-      </w:pPr>
-      <w:r>
-        <w:rPr>
-          <w:color w:val="000000"/>
-        </w:rPr>
-        <w:t xml:space="preserve">      &lt;port&gt;8080&lt;/port&gt;</w:t>
-      </w:r>
-    </w:p>
-    <w:p>
-      <w:pPr>
-        <w:pStyle w:val="HTMLPreformatted"/>
-        <w:rPr>
-          <w:color w:val="000000"/>
-        </w:rPr>
-      </w:pPr>
-      <w:r>
-        <w:rPr>
-          <w:color w:val="000000"/>
-        </w:rPr>
-        <w:t xml:space="preserve">      &lt;username&gt;</w:t>
-      </w:r>
-      <w:proofErr w:type="spellStart"/>
-      <w:r>
-        <w:rPr>
-          <w:color w:val="000000"/>
-        </w:rPr>
-        <w:t>proxyuser</w:t>
-      </w:r>
-      <w:proofErr w:type="spellEnd"/>
-      <w:r>
-        <w:rPr>
-          <w:color w:val="000000"/>
-        </w:rPr>
-        <w:t>&lt;/username&gt;</w:t>
-      </w:r>
-    </w:p>
-    <w:p>
-      <w:pPr>
-        <w:pStyle w:val="HTMLPreformatted"/>
-        <w:rPr>
-          <w:color w:val="000000"/>
-        </w:rPr>
-      </w:pPr>
-      <w:r>
-        <w:rPr>
-          <w:color w:val="000000"/>
-        </w:rPr>
-        <w:t xml:space="preserve">      &lt;password&gt;</w:t>
-      </w:r>
-      <w:proofErr w:type="spellStart"/>
-      <w:r>
-        <w:rPr>
-          <w:color w:val="000000"/>
-        </w:rPr>
-        <w:t>somepassword</w:t>
-      </w:r>
-      <w:proofErr w:type="spellEnd"/>
-      <w:r>
-        <w:rPr>
-          <w:color w:val="000000"/>
-        </w:rPr>
-        <w:t>&lt;/password&gt;</w:t>
-      </w:r>
-    </w:p>
-    <w:p>
-      <w:pPr>
-        <w:pStyle w:val="HTMLPreformatted"/>
-        <w:rPr>
-          <w:color w:val="000000"/>
-        </w:rPr>
-      </w:pPr>
-      <w:r>
-        <w:rPr>
-          <w:color w:val="000000"/>
-        </w:rPr>
-        <w:t xml:space="preserve">      &lt;</w:t>
       </w:r>
       <w:proofErr w:type="spellStart"/>
       <w:proofErr w:type="gramStart"/>
@@ -3061,7 +2902,7 @@
         <w:rPr>
           <w:color w:val="000000"/>
         </w:rPr>
-        <w:t>nonProxyHosts</w:t>
+        <w:t>localRepository</w:t>
       </w:r>
       <w:proofErr w:type="spellEnd"/>
       <w:proofErr w:type="gramEnd"/>
@@ -3069,32 +2910,601 @@
         <w:rPr>
           <w:color w:val="000000"/>
         </w:rPr>
+        <w:t>&gt;C:\Documents and Settings\ai28\.m2\repository&lt;/</w:t>
+      </w:r>
+      <w:proofErr w:type="spellStart"/>
+      <w:r>
+        <w:rPr>
+          <w:color w:val="000000"/>
+        </w:rPr>
+        <w:t>localRepository</w:t>
+      </w:r>
+      <w:proofErr w:type="spellEnd"/>
+      <w:r>
+        <w:rPr>
+          <w:color w:val="000000"/>
+        </w:rPr>
         <w:t>&gt;</w:t>
       </w:r>
-      <w:hyperlink r:id="rId33" w:tgtFrame="_blank" w:history="1">
-        <w:r>
-          <w:rPr>
-            <w:rStyle w:val="Hyperlink"/>
-            <w:color w:val="0000CC"/>
-          </w:rPr>
-          <w:t>www.google.com</w:t>
-        </w:r>
-      </w:hyperlink>
+    </w:p>
+    <w:p>
+      <w:pPr>
+        <w:pStyle w:val="HTMLPreformatted"/>
+        <w:rPr>
+          <w:color w:val="000000"/>
+        </w:rPr>
+      </w:pPr>
+      <w:r>
+        <w:rPr>
+          <w:color w:val="000000"/>
+        </w:rPr>
+        <w:t xml:space="preserve">  &lt;</w:t>
+      </w:r>
+      <w:proofErr w:type="spellStart"/>
+      <w:proofErr w:type="gramStart"/>
+      <w:r>
+        <w:rPr>
+          <w:color w:val="000000"/>
+        </w:rPr>
+        <w:t>interactiveMode</w:t>
+      </w:r>
+      <w:proofErr w:type="spellEnd"/>
+      <w:proofErr w:type="gramEnd"/>
+      <w:r>
+        <w:rPr>
+          <w:color w:val="000000"/>
+        </w:rPr>
+        <w:t>/&gt;</w:t>
+      </w:r>
+    </w:p>
+    <w:p>
+      <w:pPr>
+        <w:pStyle w:val="HTMLPreformatted"/>
+        <w:rPr>
+          <w:color w:val="000000"/>
+        </w:rPr>
+      </w:pPr>
+      <w:r>
+        <w:rPr>
+          <w:color w:val="000000"/>
+        </w:rPr>
+        <w:t xml:space="preserve">  &lt;</w:t>
+      </w:r>
+      <w:proofErr w:type="spellStart"/>
+      <w:proofErr w:type="gramStart"/>
+      <w:r>
+        <w:rPr>
+          <w:color w:val="000000"/>
+        </w:rPr>
+        <w:t>usePluginRegistry</w:t>
+      </w:r>
+      <w:proofErr w:type="spellEnd"/>
+      <w:proofErr w:type="gramEnd"/>
+      <w:r>
+        <w:rPr>
+          <w:color w:val="000000"/>
+        </w:rPr>
+        <w:t>/&gt;</w:t>
+      </w:r>
+    </w:p>
+    <w:p>
+      <w:pPr>
+        <w:pStyle w:val="HTMLPreformatted"/>
+        <w:rPr>
+          <w:color w:val="000000"/>
+        </w:rPr>
+      </w:pPr>
+      <w:r>
+        <w:rPr>
+          <w:color w:val="000000"/>
+        </w:rPr>
+        <w:t xml:space="preserve">  &lt;</w:t>
+      </w:r>
+      <w:proofErr w:type="gramStart"/>
+      <w:r>
+        <w:rPr>
+          <w:color w:val="000000"/>
+        </w:rPr>
+        <w:t>offline</w:t>
+      </w:r>
+      <w:proofErr w:type="gramEnd"/>
+      <w:r>
+        <w:rPr>
+          <w:color w:val="000000"/>
+        </w:rPr>
+        <w:t>/&gt;</w:t>
+      </w:r>
+    </w:p>
+    <w:p>
+      <w:pPr>
+        <w:pStyle w:val="HTMLPreformatted"/>
+        <w:rPr>
+          <w:color w:val="000000"/>
+        </w:rPr>
+      </w:pPr>
+      <w:r>
+        <w:rPr>
+          <w:color w:val="000000"/>
+        </w:rPr>
+        <w:t xml:space="preserve">  &lt;</w:t>
+      </w:r>
+      <w:proofErr w:type="spellStart"/>
+      <w:proofErr w:type="gramStart"/>
+      <w:r>
+        <w:rPr>
+          <w:color w:val="000000"/>
+        </w:rPr>
+        <w:t>pluginGroups</w:t>
+      </w:r>
+      <w:proofErr w:type="spellEnd"/>
+      <w:proofErr w:type="gramEnd"/>
+      <w:r>
+        <w:rPr>
+          <w:color w:val="000000"/>
+        </w:rPr>
+        <w:t>/&gt;</w:t>
+      </w:r>
+    </w:p>
+    <w:p>
+      <w:pPr>
+        <w:pStyle w:val="HTMLPreformatted"/>
+        <w:rPr>
+          <w:color w:val="000000"/>
+        </w:rPr>
+      </w:pPr>
+      <w:r>
+        <w:rPr>
+          <w:color w:val="000000"/>
+        </w:rPr>
+        <w:t xml:space="preserve">  &lt;</w:t>
+      </w:r>
+      <w:proofErr w:type="gramStart"/>
+      <w:r>
+        <w:rPr>
+          <w:color w:val="000000"/>
+        </w:rPr>
+        <w:t>servers</w:t>
+      </w:r>
+      <w:proofErr w:type="gramEnd"/>
+      <w:r>
+        <w:rPr>
+          <w:color w:val="000000"/>
+        </w:rPr>
+        <w:t>/&gt;</w:t>
+      </w:r>
+    </w:p>
+    <w:p>
+      <w:pPr>
+        <w:pStyle w:val="HTMLPreformatted"/>
+        <w:rPr>
+          <w:color w:val="000000"/>
+        </w:rPr>
+      </w:pPr>
+      <w:r>
+        <w:rPr>
+          <w:color w:val="000000"/>
+        </w:rPr>
+        <w:t>&lt;/settings&gt;</w:t>
+      </w:r>
+    </w:p>
+    <w:p>
+      <w:pPr>
+        <w:spacing w:line="240" w:lineRule="auto"/>
+      </w:pPr>
+    </w:p>
+    <w:p>
+      <w:pPr>
+        <w:spacing w:line="240" w:lineRule="auto"/>
+      </w:pPr>
+      <w:r>
+        <w:t>Make sure to edit the path in the &lt;</w:t>
+      </w:r>
+      <w:proofErr w:type="spellStart"/>
+      <w:r>
+        <w:t>localRepository</w:t>
+      </w:r>
+      <w:proofErr w:type="spellEnd"/>
+      <w:r>
+        <w:t xml:space="preserve">&gt; element to reflect your personal file system. In most cases, all you should need to change is the user name. </w:t>
+      </w:r>
+      <w:r>
+        <w:t xml:space="preserve"> If you connect to the </w:t>
+      </w:r>
+      <w:proofErr w:type="gramStart"/>
+      <w:r>
+        <w:t>internet</w:t>
+      </w:r>
+      <w:proofErr w:type="gramEnd"/>
+      <w:r>
+        <w:t xml:space="preserve"> via a proxy, you also need to add the following element, </w:t>
+      </w:r>
+    </w:p>
+    <w:p>
+      <w:pPr>
+        <w:pStyle w:val="HTMLPreformatted"/>
+        <w:rPr>
+          <w:color w:val="000000"/>
+        </w:rPr>
+      </w:pPr>
+      <w:proofErr w:type="gramStart"/>
+      <w:r>
+        <w:rPr>
+          <w:color w:val="000000"/>
+        </w:rPr>
+        <w:t>..</w:t>
+      </w:r>
+      <w:proofErr w:type="gramEnd"/>
+      <w:r>
+        <w:rPr>
+          <w:color w:val="000000"/>
+        </w:rPr>
+        <w:t xml:space="preserve"> </w:t>
+      </w:r>
+    </w:p>
+    <w:p>
+      <w:pPr>
+        <w:pStyle w:val="HTMLPreformatted"/>
+        <w:rPr>
+          <w:color w:val="000000"/>
+        </w:rPr>
+      </w:pPr>
+      <w:r>
+        <w:rPr>
+          <w:color w:val="000000"/>
+        </w:rPr>
+        <w:t xml:space="preserve"> &lt;</w:t>
+      </w:r>
+      <w:proofErr w:type="gramStart"/>
+      <w:r>
+        <w:rPr>
+          <w:color w:val="000000"/>
+        </w:rPr>
+        <w:t>proxies</w:t>
+      </w:r>
+      <w:proofErr w:type="gramEnd"/>
+      <w:r>
+        <w:rPr>
+          <w:color w:val="000000"/>
+        </w:rPr>
+        <w:t>&gt;</w:t>
+      </w:r>
+    </w:p>
+    <w:p>
+      <w:pPr>
+        <w:pStyle w:val="HTMLPreformatted"/>
+        <w:rPr>
+          <w:color w:val="000000"/>
+        </w:rPr>
+      </w:pPr>
+      <w:r>
+        <w:rPr>
+          <w:color w:val="000000"/>
+        </w:rPr>
+        <w:t xml:space="preserve">   &lt;</w:t>
+      </w:r>
+      <w:proofErr w:type="gramStart"/>
+      <w:r>
+        <w:rPr>
+          <w:color w:val="000000"/>
+        </w:rPr>
+        <w:t>proxy</w:t>
+      </w:r>
+      <w:proofErr w:type="gramEnd"/>
+      <w:r>
+        <w:rPr>
+          <w:color w:val="000000"/>
+        </w:rPr>
+        <w:t>&gt;</w:t>
+      </w:r>
+    </w:p>
+    <w:p>
+      <w:pPr>
+        <w:pStyle w:val="HTMLPreformatted"/>
+        <w:rPr>
+          <w:color w:val="000000"/>
+        </w:rPr>
+      </w:pPr>
+      <w:r>
+        <w:rPr>
+          <w:color w:val="000000"/>
+        </w:rPr>
+        <w:t xml:space="preserve">      &lt;</w:t>
+      </w:r>
+      <w:proofErr w:type="gramStart"/>
+      <w:r>
+        <w:rPr>
+          <w:color w:val="000000"/>
+        </w:rPr>
+        <w:t>active</w:t>
+      </w:r>
+      <w:proofErr w:type="gramEnd"/>
+      <w:r>
+        <w:rPr>
+          <w:color w:val="000000"/>
+        </w:rPr>
+        <w:t>&gt;true&lt;/active&gt;</w:t>
+      </w:r>
+    </w:p>
+    <w:p>
+      <w:pPr>
+        <w:pStyle w:val="HTMLPreformatted"/>
+        <w:rPr>
+          <w:color w:val="000000"/>
+        </w:rPr>
+      </w:pPr>
+      <w:r>
+        <w:rPr>
+          <w:color w:val="000000"/>
+        </w:rPr>
+        <w:t xml:space="preserve">      &lt;</w:t>
+      </w:r>
+      <w:proofErr w:type="gramStart"/>
+      <w:r>
+        <w:rPr>
+          <w:color w:val="000000"/>
+        </w:rPr>
+        <w:t>protocol</w:t>
+      </w:r>
+      <w:proofErr w:type="gramEnd"/>
+      <w:r>
+        <w:rPr>
+          <w:color w:val="000000"/>
+        </w:rPr>
+        <w:t>&gt;http&lt;/protocol&gt;</w:t>
+      </w:r>
+    </w:p>
+    <w:p>
+      <w:pPr>
+        <w:pStyle w:val="HTMLPreformatted"/>
+        <w:rPr>
+          <w:color w:val="000000"/>
+        </w:rPr>
+      </w:pPr>
+      <w:r>
+        <w:rPr>
+          <w:color w:val="000000"/>
+        </w:rPr>
+        <w:t xml:space="preserve">      &lt;</w:t>
+      </w:r>
+      <w:proofErr w:type="gramStart"/>
+      <w:r>
+        <w:rPr>
+          <w:color w:val="000000"/>
+        </w:rPr>
+        <w:t>host</w:t>
+      </w:r>
+      <w:proofErr w:type="gramEnd"/>
+      <w:r>
+        <w:rPr>
+          <w:color w:val="000000"/>
+        </w:rPr>
+        <w:t>&gt;</w:t>
+      </w:r>
+      <w:r>
+        <w:fldChar w:fldCharType="begin"/>
+      </w:r>
+      <w:r>
+        <w:instrText xml:space="preserve"> HYPERLINK "http://proxy.somewhere.com/" \t "_blank" </w:instrText>
+      </w:r>
+      <w:r>
+        <w:fldChar w:fldCharType="separate"/>
+      </w:r>
+      <w:r>
+        <w:rPr>
+          <w:rStyle w:val="Hyperlink"/>
+          <w:color w:val="0000CC"/>
+        </w:rPr>
+        <w:t>proxy.somewhere.com</w:t>
+      </w:r>
+      <w:r>
+        <w:rPr>
+          <w:rStyle w:val="Hyperlink"/>
+          <w:color w:val="0000CC"/>
+        </w:rPr>
+        <w:fldChar w:fldCharType="end"/>
+      </w:r>
+      <w:r>
+        <w:rPr>
+          <w:color w:val="000000"/>
+        </w:rPr>
+        <w:t>&lt;/host&gt;</w:t>
+      </w:r>
+    </w:p>
+    <w:p>
+      <w:pPr>
+        <w:pStyle w:val="HTMLPreformatted"/>
+        <w:rPr>
+          <w:color w:val="000000"/>
+        </w:rPr>
+      </w:pPr>
+      <w:r>
+        <w:rPr>
+          <w:color w:val="000000"/>
+        </w:rPr>
+        <w:t xml:space="preserve">      &lt;</w:t>
+      </w:r>
+      <w:proofErr w:type="gramStart"/>
+      <w:r>
+        <w:rPr>
+          <w:color w:val="000000"/>
+        </w:rPr>
+        <w:t>port</w:t>
+      </w:r>
+      <w:proofErr w:type="gramEnd"/>
+      <w:r>
+        <w:rPr>
+          <w:color w:val="000000"/>
+        </w:rPr>
+        <w:t>&gt;8080&lt;/port&gt;</w:t>
+      </w:r>
+    </w:p>
+    <w:p>
+      <w:pPr>
+        <w:pStyle w:val="HTMLPreformatted"/>
+        <w:rPr>
+          <w:color w:val="000000"/>
+        </w:rPr>
+      </w:pPr>
+      <w:r>
+        <w:rPr>
+          <w:color w:val="000000"/>
+        </w:rPr>
+        <w:t xml:space="preserve">      &lt;</w:t>
+      </w:r>
+      <w:proofErr w:type="gramStart"/>
+      <w:r>
+        <w:rPr>
+          <w:color w:val="000000"/>
+        </w:rPr>
+        <w:t>username</w:t>
+      </w:r>
+      <w:proofErr w:type="gramEnd"/>
+      <w:r>
+        <w:rPr>
+          <w:color w:val="000000"/>
+        </w:rPr>
+        <w:t>&gt;</w:t>
+      </w:r>
+      <w:proofErr w:type="spellStart"/>
+      <w:r>
+        <w:rPr>
+          <w:color w:val="000000"/>
+        </w:rPr>
+        <w:t>proxyuser</w:t>
+      </w:r>
+      <w:proofErr w:type="spellEnd"/>
+      <w:r>
+        <w:rPr>
+          <w:color w:val="000000"/>
+        </w:rPr>
+        <w:t>&lt;/username&gt;</w:t>
+      </w:r>
+    </w:p>
+    <w:p>
+      <w:pPr>
+        <w:pStyle w:val="HTMLPreformatted"/>
+        <w:rPr>
+          <w:color w:val="000000"/>
+        </w:rPr>
+      </w:pPr>
+      <w:r>
+        <w:rPr>
+          <w:color w:val="000000"/>
+        </w:rPr>
+        <w:t xml:space="preserve">      &lt;</w:t>
+      </w:r>
+      <w:proofErr w:type="gramStart"/>
+      <w:r>
+        <w:rPr>
+          <w:color w:val="000000"/>
+        </w:rPr>
+        <w:t>password</w:t>
+      </w:r>
+      <w:proofErr w:type="gramEnd"/>
+      <w:r>
+        <w:rPr>
+          <w:color w:val="000000"/>
+        </w:rPr>
+        <w:t>&gt;</w:t>
+      </w:r>
+      <w:proofErr w:type="spellStart"/>
+      <w:r>
+        <w:rPr>
+          <w:color w:val="000000"/>
+        </w:rPr>
+        <w:t>somepassword</w:t>
+      </w:r>
+      <w:proofErr w:type="spellEnd"/>
+      <w:r>
+        <w:rPr>
+          <w:color w:val="000000"/>
+        </w:rPr>
+        <w:t>&lt;/password&gt;</w:t>
+      </w:r>
+    </w:p>
+    <w:p>
+      <w:pPr>
+        <w:pStyle w:val="HTMLPreformatted"/>
+        <w:rPr>
+          <w:color w:val="000000"/>
+        </w:rPr>
+      </w:pPr>
+      <w:r>
+        <w:rPr>
+          <w:color w:val="000000"/>
+        </w:rPr>
+        <w:t xml:space="preserve">      &lt;</w:t>
+      </w:r>
+      <w:proofErr w:type="spellStart"/>
+      <w:proofErr w:type="gramStart"/>
+      <w:r>
+        <w:rPr>
+          <w:color w:val="000000"/>
+        </w:rPr>
+        <w:t>nonProxyHosts</w:t>
+      </w:r>
+      <w:proofErr w:type="spellEnd"/>
+      <w:proofErr w:type="gramEnd"/>
+      <w:r>
+        <w:rPr>
+          <w:color w:val="000000"/>
+        </w:rPr>
+        <w:t>&gt;</w:t>
+      </w:r>
+      <w:r>
+        <w:fldChar w:fldCharType="begin"/>
+      </w:r>
+      <w:r>
+        <w:instrText xml:space="preserve"> HYPERLINK "http://www.google.com/" \t "_blank" </w:instrText>
+      </w:r>
+      <w:r>
+        <w:fldChar w:fldCharType="separate"/>
+      </w:r>
+      <w:r>
+        <w:rPr>
+          <w:rStyle w:val="Hyperlink"/>
+          <w:color w:val="0000CC"/>
+        </w:rPr>
+        <w:t>www.google.com</w:t>
+      </w:r>
+      <w:r>
+        <w:rPr>
+          <w:rStyle w:val="Hyperlink"/>
+          <w:color w:val="0000CC"/>
+        </w:rPr>
+        <w:fldChar w:fldCharType="end"/>
+      </w:r>
       <w:r>
         <w:rPr>
           <w:color w:val="000000"/>
         </w:rPr>
         <w:t>|*.</w:t>
       </w:r>
-      <w:hyperlink r:id="rId34" w:tgtFrame="_blank" w:history="1">
-        <w:r>
-          <w:rPr>
-            <w:rStyle w:val="Hyperlink"/>
-            <w:color w:val="0000CC"/>
-          </w:rPr>
-          <w:t>somewhere.com</w:t>
-        </w:r>
-      </w:hyperlink>
+      <w:r>
+        <w:fldChar w:fldCharType="begin"/>
+      </w:r>
+      <w:r>
+        <w:instrText xml:space="preserve"> HYPERLINK "http://somewhere.com/" \t "_blank" </w:instrText>
+      </w:r>
+      <w:r>
+        <w:fldChar w:fldCharType="separate"/>
+      </w:r>
+      <w:proofErr w:type="gramStart"/>
+      <w:r>
+        <w:rPr>
+          <w:rStyle w:val="Hyperlink"/>
+          <w:color w:val="0000CC"/>
+        </w:rPr>
+        <w:t>somewhere.com</w:t>
+      </w:r>
+      <w:proofErr w:type="gramEnd"/>
+      <w:r>
+        <w:rPr>
+          <w:rStyle w:val="Hyperlink"/>
+          <w:color w:val="0000CC"/>
+        </w:rPr>
+        <w:fldChar w:fldCharType="end"/>
+      </w:r>
       <w:r>
         <w:rPr>
           <w:color w:val="000000"/>
@@ -3137,24 +3547,31 @@
           <w:color w:val="000000"/>
         </w:rPr>
       </w:pPr>
+      <w:proofErr w:type="gramStart"/>
       <w:r>
         <w:rPr>
           <w:color w:val="000000"/>
         </w:rPr>
         <w:t>..</w:t>
       </w:r>
-    </w:p>
-    <w:p>
-      <w:pPr>
-        <w:spacing w:line="240" w:lineRule="auto"/>
-      </w:pPr>
-    </w:p>
-    <w:p>
-      <w:pPr>
-        <w:spacing w:line="240" w:lineRule="auto"/>
-      </w:pPr>
-      <w:r>
-        <w:t xml:space="preserve">and fill in the correct information for your proxy server.  You may need to restart Eclipse before any changes you make to the settings.xml file are reflected. </w:t>
+      <w:proofErr w:type="gramEnd"/>
+    </w:p>
+    <w:p>
+      <w:pPr>
+        <w:spacing w:line="240" w:lineRule="auto"/>
+      </w:pPr>
+    </w:p>
+    <w:p>
+      <w:pPr>
+        <w:spacing w:line="240" w:lineRule="auto"/>
+      </w:pPr>
+      <w:proofErr w:type="gramStart"/>
+      <w:r>
+        <w:t>and</w:t>
+      </w:r>
+      <w:proofErr w:type="gramEnd"/>
+      <w:r>
+        <w:t xml:space="preserve"> fill in the correct information for your proxy server.  You may need to restart Eclipse before any changes you make to the settings.xml file are reflected. </w:t>
       </w:r>
     </w:p>
     <w:p>
@@ -3209,14 +3626,16 @@
       <w:pPr>
         <w:pStyle w:val="Heading1"/>
       </w:pPr>
-      <w:bookmarkStart w:id="3" w:name="_Toc285111660"/>
+      <w:bookmarkStart w:id="5" w:name="_Toc365974902"/>
       <w:r>
         <w:t xml:space="preserve">Retrieval from </w:t>
       </w:r>
-      <w:bookmarkEnd w:id="3"/>
+      <w:proofErr w:type="spellStart"/>
       <w:r>
         <w:t>GitHub</w:t>
       </w:r>
+      <w:bookmarkEnd w:id="5"/>
+      <w:proofErr w:type="spellEnd"/>
     </w:p>
     <w:p>
       <w:pPr>
@@ -3232,7 +3651,7 @@
         <w:t xml:space="preserve"> imported in a very specific </w:t>
       </w:r>
       <w:r>
-        <w:t xml:space="preserve">manner. When we did the set up for </w:t>
+        <w:t xml:space="preserve">manner. When we did the setup for </w:t>
       </w:r>
       <w:proofErr w:type="spellStart"/>
       <w:r>
@@ -3240,25 +3659,75 @@
       </w:r>
       <w:proofErr w:type="spellEnd"/>
       <w:r>
+        <w:t>,</w:t>
+      </w:r>
+      <w:r>
         <w:t xml:space="preserve"> the project was cloned and it will be present on our file system. We just need to import those projects as Maven Projects.</w:t>
       </w:r>
       <w:r>
-        <w:t xml:space="preserve"> Go the File and click Import. Under Maven, select “</w:t>
+        <w:t xml:space="preserve"> Go </w:t>
+      </w:r>
+      <w:r>
+        <w:t xml:space="preserve">to </w:t>
+      </w:r>
+      <w:r>
+        <w:t>File and click Import. Under Maven, select “</w:t>
       </w:r>
       <w:r>
         <w:t>Existing Maven Projects</w:t>
       </w:r>
       <w:r>
-        <w:t xml:space="preserve">” and click Next. In the </w:t>
-      </w:r>
-      <w:r>
-        <w:t xml:space="preserve">root directory, browse to the location where the project from GitHub was </w:t>
+        <w:t xml:space="preserve">” and click </w:t>
+      </w:r>
+      <w:proofErr w:type="gramStart"/>
+      <w:r>
+        <w:t>Next</w:t>
+      </w:r>
+      <w:proofErr w:type="gramEnd"/>
+      <w:r>
+        <w:t xml:space="preserve">. </w:t>
+      </w:r>
+      <w:proofErr w:type="gramStart"/>
+      <w:r>
+        <w:t xml:space="preserve">In the </w:t>
+      </w:r>
+      <w:r>
+        <w:t xml:space="preserve">root directory, browse to the location where the project from </w:t>
+      </w:r>
+      <w:proofErr w:type="spellStart"/>
+      <w:r>
+        <w:t>GitHub</w:t>
+      </w:r>
+      <w:proofErr w:type="spellEnd"/>
+      <w:r>
+        <w:t xml:space="preserve"> was </w:t>
       </w:r>
       <w:r>
         <w:t>cloned (</w:t>
       </w:r>
       <w:r>
-        <w:t>This location can be seen in the Git Repositories tab as well).Once this is done, 7 projects(</w:t>
+        <w:t xml:space="preserve">This location can be seen in the </w:t>
+      </w:r>
+      <w:proofErr w:type="spellStart"/>
+      <w:r>
+        <w:t>Git</w:t>
+      </w:r>
+      <w:proofErr w:type="spellEnd"/>
+      <w:r>
+        <w:t xml:space="preserve"> Repositories tab as well).</w:t>
+      </w:r>
+      <w:proofErr w:type="gramEnd"/>
+      <w:r>
+        <w:t xml:space="preserve">  </w:t>
+      </w:r>
+      <w:r>
+        <w:t>Once this is done, 7 projects</w:t>
+      </w:r>
+      <w:r>
+        <w:t xml:space="preserve"> </w:t>
+      </w:r>
+      <w:r>
+        <w:t>(</w:t>
       </w:r>
       <w:proofErr w:type="spellStart"/>
       <w:r>
@@ -3310,7 +3779,7 @@
                     </pic:cNvPicPr>
                   </pic:nvPicPr>
                   <pic:blipFill>
-                    <a:blip r:embed="rId35">
+                    <a:blip r:embed="rId28">
                       <a:extLst>
                         <a:ext uri="{28A0092B-C50C-407E-A947-70E740481C1C}">
                           <a14:useLocalDpi xmlns:a14="http://schemas.microsoft.com/office/drawing/2010/main" val="0"/>
@@ -3369,7 +3838,7 @@
                     </pic:cNvPicPr>
                   </pic:nvPicPr>
                   <pic:blipFill>
-                    <a:blip r:embed="rId36">
+                    <a:blip r:embed="rId29">
                       <a:extLst>
                         <a:ext uri="{28A0092B-C50C-407E-A947-70E740481C1C}">
                           <a14:useLocalDpi xmlns:a14="http://schemas.microsoft.com/office/drawing/2010/main" val="0"/>
@@ -3405,11 +3874,11 @@
       <w:pPr>
         <w:pStyle w:val="Heading1"/>
       </w:pPr>
-      <w:bookmarkStart w:id="4" w:name="_Toc285111661"/>
+      <w:bookmarkStart w:id="6" w:name="_Toc365974903"/>
       <w:r>
         <w:t>Building</w:t>
       </w:r>
-      <w:bookmarkEnd w:id="4"/>
+      <w:bookmarkEnd w:id="6"/>
     </w:p>
     <w:p>
       <w:pPr>
@@ -3423,8 +3892,13 @@
       <w:pPr>
         <w:spacing w:line="240" w:lineRule="auto"/>
       </w:pPr>
-      <w:r>
-        <w:t xml:space="preserve">Infobutton-external resources depends on </w:t>
+      <w:proofErr w:type="gramStart"/>
+      <w:r>
+        <w:t>Infobutton-external resources depends</w:t>
+      </w:r>
+      <w:proofErr w:type="gramEnd"/>
+      <w:r>
+        <w:t xml:space="preserve"> on </w:t>
       </w:r>
       <w:proofErr w:type="spellStart"/>
       <w:r>
@@ -3440,30 +3914,28 @@
       </w:r>
       <w:proofErr w:type="spellEnd"/>
       <w:r>
-        <w:t xml:space="preserve"> project and click on Maven and then on Update Project </w:t>
+        <w:t xml:space="preserve"> project and click on Maven and then on Update Project Configuration.</w:t>
+      </w:r>
+      <w:r>
+        <w:t xml:space="preserve">  </w:t>
+      </w:r>
+      <w:r>
+        <w:t xml:space="preserve">This should generate the source code for the </w:t>
       </w:r>
       <w:proofErr w:type="spellStart"/>
       <w:r>
-        <w:t>Configuration.This</w:t>
+        <w:t>wsdls</w:t>
       </w:r>
       <w:proofErr w:type="spellEnd"/>
       <w:r>
-        <w:t xml:space="preserve"> should generate the source code for the </w:t>
+        <w:t xml:space="preserve"> present in the </w:t>
       </w:r>
       <w:proofErr w:type="spellStart"/>
       <w:r>
-        <w:t>wsdls</w:t>
+        <w:t>pom</w:t>
       </w:r>
       <w:proofErr w:type="spellEnd"/>
       <w:r>
-        <w:t xml:space="preserve"> present in the </w:t>
-      </w:r>
-      <w:proofErr w:type="spellStart"/>
-      <w:r>
-        <w:t>pom</w:t>
-      </w:r>
-      <w:proofErr w:type="spellEnd"/>
-      <w:r>
         <w:t xml:space="preserve"> and fix the dependency issue for infobutton-external resources.</w:t>
       </w:r>
     </w:p>
@@ -3490,7 +3962,7 @@
         <w:t>each project</w:t>
       </w:r>
       <w:r>
-        <w:t xml:space="preserve"> and select Run As, </w:t>
+        <w:t xml:space="preserve"> and select Run As, then click on “Maven clean”.  Wait for this to finish, </w:t>
       </w:r>
       <w:proofErr w:type="gramStart"/>
       <w:r>
@@ -3498,7 +3970,7 @@
       </w:r>
       <w:proofErr w:type="gramEnd"/>
       <w:r>
-        <w:t xml:space="preserve"> click on “Maven clean”.  Wait for this to finish, then select Run As, Maven install. Repeat this for all </w:t>
+        <w:t xml:space="preserve"> select Run As, Maven install. Repeat this for all </w:t>
       </w:r>
       <w:r>
         <w:lastRenderedPageBreak/>
@@ -3510,8 +3982,6 @@
       <w:r>
         <w:t xml:space="preserve"> </w:t>
       </w:r>
-      <w:bookmarkStart w:id="5" w:name="_GoBack"/>
-      <w:bookmarkEnd w:id="5"/>
     </w:p>
     <w:p>
       <w:pPr>
@@ -3522,12 +3992,9 @@
         </w:numPr>
         <w:spacing w:line="240" w:lineRule="auto"/>
       </w:pPr>
-      <w:r>
-        <w:t>Infobutton-</w:t>
-      </w:r>
       <w:proofErr w:type="spellStart"/>
       <w:r>
-        <w:t>kbschema</w:t>
+        <w:t>Infobutton-kbschema</w:t>
       </w:r>
       <w:proofErr w:type="spellEnd"/>
     </w:p>
@@ -3571,12 +4038,9 @@
         </w:numPr>
         <w:spacing w:line="240" w:lineRule="auto"/>
       </w:pPr>
-      <w:r>
-        <w:t>Infobutton-</w:t>
-      </w:r>
       <w:proofErr w:type="spellStart"/>
       <w:r>
-        <w:t>db</w:t>
+        <w:t>Infobutton-db</w:t>
       </w:r>
       <w:proofErr w:type="spellEnd"/>
     </w:p>
@@ -3604,12 +4068,9 @@
         </w:numPr>
         <w:spacing w:line="240" w:lineRule="auto"/>
       </w:pPr>
-      <w:r>
-        <w:t>Infobutton-</w:t>
-      </w:r>
       <w:proofErr w:type="spellStart"/>
       <w:r>
-        <w:t>externalresources</w:t>
+        <w:t>Infobutton-externalresources</w:t>
       </w:r>
       <w:proofErr w:type="spellEnd"/>
     </w:p>
@@ -3623,7 +4084,7 @@
         <w:spacing w:line="240" w:lineRule="auto"/>
       </w:pPr>
       <w:r>
-        <w:t>Infobutton-Services</w:t>
+        <w:t>Infobutton-Service</w:t>
       </w:r>
     </w:p>
     <w:p>
@@ -3660,7 +4121,7 @@
                     </pic:cNvPicPr>
                   </pic:nvPicPr>
                   <pic:blipFill>
-                    <a:blip r:embed="rId37" cstate="print"/>
+                    <a:blip r:embed="rId30" cstate="print"/>
                     <a:srcRect/>
                     <a:stretch>
                       <a:fillRect/>
@@ -3693,11 +4154,11 @@
       <w:pPr>
         <w:pStyle w:val="Heading1"/>
       </w:pPr>
-      <w:bookmarkStart w:id="6" w:name="_Toc285111662"/>
+      <w:bookmarkStart w:id="7" w:name="_Toc365974904"/>
       <w:r>
         <w:t>Running</w:t>
       </w:r>
-      <w:bookmarkEnd w:id="6"/>
+      <w:bookmarkEnd w:id="7"/>
     </w:p>
     <w:p>
       <w:pPr>
@@ -3710,7 +4171,13 @@
         <w:t xml:space="preserve"> (on Mac this is Eclipse &gt; Preferences)</w:t>
       </w:r>
       <w:r>
-        <w:t>. Expand the Server category and click on Runtime Environments. Click add, select Apache</w:t>
+        <w:t xml:space="preserve">. Expand the Server category and click on Runtime Environments. Click </w:t>
+      </w:r>
+      <w:r>
+        <w:t>Add</w:t>
+      </w:r>
+      <w:r>
+        <w:t>, select Apache</w:t>
       </w:r>
       <w:r>
         <w:t xml:space="preserve"> Tomcat</w:t>
@@ -3758,7 +4225,7 @@
                     </pic:cNvPicPr>
                   </pic:nvPicPr>
                   <pic:blipFill>
-                    <a:blip r:embed="rId38">
+                    <a:blip r:embed="rId31">
                       <a:extLst>
                         <a:ext uri="{28A0092B-C50C-407E-A947-70E740481C1C}">
                           <a14:useLocalDpi xmlns:a14="http://schemas.microsoft.com/office/drawing/2010/main" val="0"/>
@@ -3801,30 +4268,44 @@
         <w:t xml:space="preserve">knowledge resource </w:t>
       </w:r>
       <w:r>
+        <w:t>profiles</w:t>
+      </w:r>
+      <w:r>
+        <w:t xml:space="preserve"> and terminology inference </w:t>
+      </w:r>
+      <w:r>
         <w:t xml:space="preserve">profiles </w:t>
       </w:r>
       <w:r>
-        <w:t xml:space="preserve"> and terminology inference </w:t>
-      </w:r>
-      <w:r>
-        <w:t xml:space="preserve">profiles </w:t>
-      </w:r>
-      <w:r>
         <w:t xml:space="preserve">directory. </w:t>
       </w:r>
       <w:r>
-        <w:t xml:space="preserve">Knowledge resource profiles consist of the OpenInfobutton knowledge base. These profiles contain instructions that configure the different resources that OpenInfobutton will access to. These profiles </w:t>
-      </w:r>
-      <w:r>
-        <w:t xml:space="preserve">will be taken from the </w:t>
+        <w:t xml:space="preserve">Knowledge resource profiles consist of the </w:t>
       </w:r>
       <w:proofErr w:type="spellStart"/>
       <w:r>
-        <w:t>database.The</w:t>
+        <w:t>OpenInfobutton</w:t>
       </w:r>
       <w:proofErr w:type="spellEnd"/>
       <w:r>
-        <w:t xml:space="preserve"> terminology inferences will be accessed from the specified file system location.</w:t>
+        <w:t xml:space="preserve"> knowledge base. These profiles contain instructions that configure the different resources that </w:t>
+      </w:r>
+      <w:proofErr w:type="spellStart"/>
+      <w:r>
+        <w:t>OpenInfobutton</w:t>
+      </w:r>
+      <w:proofErr w:type="spellEnd"/>
+      <w:r>
+        <w:t xml:space="preserve"> will access to. These profiles </w:t>
+      </w:r>
+      <w:r>
+        <w:t>will be taken from the database.</w:t>
+      </w:r>
+      <w:r>
+        <w:t xml:space="preserve">  </w:t>
+      </w:r>
+      <w:r>
+        <w:t>The terminology inferences will be accessed from the specified file system location.</w:t>
       </w:r>
       <w:r>
         <w:t xml:space="preserve"> </w:t>
@@ -3835,12 +4316,18 @@
         <w:spacing w:line="240" w:lineRule="auto"/>
       </w:pPr>
       <w:r>
-        <w:t>To set the configuration details, navigate to infobutton-service/src/main/webapp/WEB-INF/serviceParams.properties.Here is where the various configurations details can be specified.</w:t>
+        <w:t>To set the configuration details, navigate to infobutton-service/src/main/webapp/WEB-INF/serviceParams.properties.</w:t>
       </w:r>
       <w:r>
         <w:t xml:space="preserve">  </w:t>
       </w:r>
       <w:r>
+        <w:t>Here is where the various configurations details can be specified.</w:t>
+      </w:r>
+      <w:r>
+        <w:t xml:space="preserve">  </w:t>
+      </w:r>
+      <w:r>
         <w:t xml:space="preserve">Make sure you run the </w:t>
       </w:r>
       <w:proofErr w:type="spellStart"/>
@@ -3863,10 +4350,18 @@
         <w:spacing w:line="240" w:lineRule="auto"/>
       </w:pPr>
       <w:r>
-        <w:t>You might also want to edit infobutton-service/</w:t>
+        <w:t xml:space="preserve">You might also want to edit </w:t>
       </w:r>
       <w:proofErr w:type="spellStart"/>
       <w:r>
+        <w:t>infobutton</w:t>
+      </w:r>
+      <w:proofErr w:type="spellEnd"/>
+      <w:r>
+        <w:t>-service/</w:t>
+      </w:r>
+      <w:proofErr w:type="spellStart"/>
+      <w:r>
         <w:t>src</w:t>
       </w:r>
       <w:proofErr w:type="spellEnd"/>
@@ -3879,7 +4374,15 @@
       </w:r>
       <w:proofErr w:type="spellEnd"/>
       <w:r>
-        <w:t xml:space="preserve">/OpenInfobuttonDemo.html . In that </w:t>
+        <w:t>/</w:t>
+      </w:r>
+      <w:proofErr w:type="gramStart"/>
+      <w:r>
+        <w:t>OpenInfobuttonDemo.html .</w:t>
+      </w:r>
+      <w:proofErr w:type="gramEnd"/>
+      <w:r>
+        <w:t xml:space="preserve"> In that </w:t>
       </w:r>
       <w:r>
         <w:lastRenderedPageBreak/>
@@ -3919,10 +4422,22 @@
         <w:t xml:space="preserve">  </w:t>
       </w:r>
       <w:r>
-        <w:t xml:space="preserve">To do so, right click on the project(infobutton-service), and click </w:t>
-      </w:r>
-      <w:r>
-        <w:t>Maven ,then click Update Project configuration.</w:t>
+        <w:t>To do so, right click on the project</w:t>
+      </w:r>
+      <w:r>
+        <w:t xml:space="preserve"> </w:t>
+      </w:r>
+      <w:r>
+        <w:t xml:space="preserve">(infobutton-service), and click </w:t>
+      </w:r>
+      <w:r>
+        <w:t>Maven,</w:t>
+      </w:r>
+      <w:r>
+        <w:t xml:space="preserve"> </w:t>
+      </w:r>
+      <w:r>
+        <w:t>then click Update Project configuration.</w:t>
       </w:r>
       <w:r>
         <w:t xml:space="preserve">  </w:t>
@@ -3974,7 +4489,7 @@
                     </pic:cNvPicPr>
                   </pic:nvPicPr>
                   <pic:blipFill>
-                    <a:blip r:embed="rId39">
+                    <a:blip r:embed="rId32">
                       <a:extLst>
                         <a:ext uri="{28A0092B-C50C-407E-A947-70E740481C1C}">
                           <a14:useLocalDpi xmlns:a14="http://schemas.microsoft.com/office/drawing/2010/main" val="0"/>
@@ -4012,7 +4527,7 @@
       </w:pPr>
     </w:p>
     <w:sectPr>
-      <w:footerReference w:type="default" r:id="rId40"/>
+      <w:footerReference w:type="default" r:id="rId33"/>
       <w:pgSz w:w="12240" w:h="15840"/>
       <w:pgMar w:top="1440" w:right="1440" w:bottom="1440" w:left="1440" w:header="720" w:footer="720" w:gutter="0"/>
       <w:cols w:space="720"/>
@@ -4023,7 +4538,7 @@
 </file>
 
 <file path=word/endnotes.xml><?xml version="1.0" encoding="utf-8"?>
-<w:endnotes xmlns:wpc="http://schemas.microsoft.com/office/word/2010/wordprocessingCanvas" xmlns:mc="http://schemas.openxmlformats.org/markup-compatibility/2006" xmlns:o="urn:schemas-microsoft-com:office:office" xmlns:r="http://schemas.openxmlformats.org/officeDocument/2006/relationships" xmlns:m="http://schemas.openxmlformats.org/officeDocument/2006/math" xmlns:v="urn:schemas-microsoft-com:vml" xmlns:wp14="http://schemas.microsoft.com/office/word/2010/wordprocessingDrawing" xmlns:wp="http://schemas.openxmlformats.org/drawingml/2006/wordprocessingDrawing" xmlns:w10="urn:schemas-microsoft-com:office:word" xmlns:w="http://schemas.openxmlformats.org/wordprocessingml/2006/main" xmlns:w14="http://schemas.microsoft.com/office/word/2010/wordml" xmlns:wpg="http://schemas.microsoft.com/office/word/2010/wordprocessingGroup" xmlns:wpi="http://schemas.microsoft.com/office/word/2010/wordprocessingInk" xmlns:wne="http://schemas.microsoft.com/office/word/2006/wordml" xmlns:wps="http://schemas.microsoft.com/office/word/2010/wordprocessingShape" mc:Ignorable="w14 wp14">
+<w:endnotes xmlns:wpc="http://schemas.microsoft.com/office/word/2010/wordprocessingCanvas" xmlns:mo="http://schemas.microsoft.com/office/mac/office/2008/main" xmlns:mc="http://schemas.openxmlformats.org/markup-compatibility/2006" xmlns:mv="urn:schemas-microsoft-com:mac:vml" xmlns:o="urn:schemas-microsoft-com:office:office" xmlns:r="http://schemas.openxmlformats.org/officeDocument/2006/relationships" xmlns:m="http://schemas.openxmlformats.org/officeDocument/2006/math" xmlns:v="urn:schemas-microsoft-com:vml" xmlns:wp14="http://schemas.microsoft.com/office/word/2010/wordprocessingDrawing" xmlns:wp="http://schemas.openxmlformats.org/drawingml/2006/wordprocessingDrawing" xmlns:w10="urn:schemas-microsoft-com:office:word" xmlns:w="http://schemas.openxmlformats.org/wordprocessingml/2006/main" xmlns:w14="http://schemas.microsoft.com/office/word/2010/wordml" xmlns:wpg="http://schemas.microsoft.com/office/word/2010/wordprocessingGroup" xmlns:wpi="http://schemas.microsoft.com/office/word/2010/wordprocessingInk" xmlns:wne="http://schemas.microsoft.com/office/word/2006/wordml" xmlns:wps="http://schemas.microsoft.com/office/word/2010/wordprocessingShape" mc:Ignorable="w14 wp14">
   <w:endnote w:type="separator" w:id="-1">
     <w:p>
       <w:pPr>
@@ -4048,7 +4563,7 @@
 </file>
 
 <file path=word/footer1.xml><?xml version="1.0" encoding="utf-8"?>
-<w:ftr xmlns:wpc="http://schemas.microsoft.com/office/word/2010/wordprocessingCanvas" xmlns:mc="http://schemas.openxmlformats.org/markup-compatibility/2006" xmlns:o="urn:schemas-microsoft-com:office:office" xmlns:r="http://schemas.openxmlformats.org/officeDocument/2006/relationships" xmlns:m="http://schemas.openxmlformats.org/officeDocument/2006/math" xmlns:v="urn:schemas-microsoft-com:vml" xmlns:wp14="http://schemas.microsoft.com/office/word/2010/wordprocessingDrawing" xmlns:wp="http://schemas.openxmlformats.org/drawingml/2006/wordprocessingDrawing" xmlns:w10="urn:schemas-microsoft-com:office:word" xmlns:w="http://schemas.openxmlformats.org/wordprocessingml/2006/main" xmlns:w14="http://schemas.microsoft.com/office/word/2010/wordml" xmlns:wpg="http://schemas.microsoft.com/office/word/2010/wordprocessingGroup" xmlns:wpi="http://schemas.microsoft.com/office/word/2010/wordprocessingInk" xmlns:wne="http://schemas.microsoft.com/office/word/2006/wordml" xmlns:wps="http://schemas.microsoft.com/office/word/2010/wordprocessingShape" mc:Ignorable="w14 wp14">
+<w:ftr xmlns:wpc="http://schemas.microsoft.com/office/word/2010/wordprocessingCanvas" xmlns:mo="http://schemas.microsoft.com/office/mac/office/2008/main" xmlns:mc="http://schemas.openxmlformats.org/markup-compatibility/2006" xmlns:mv="urn:schemas-microsoft-com:mac:vml" xmlns:o="urn:schemas-microsoft-com:office:office" xmlns:r="http://schemas.openxmlformats.org/officeDocument/2006/relationships" xmlns:m="http://schemas.openxmlformats.org/officeDocument/2006/math" xmlns:v="urn:schemas-microsoft-com:vml" xmlns:wp14="http://schemas.microsoft.com/office/word/2010/wordprocessingDrawing" xmlns:wp="http://schemas.openxmlformats.org/drawingml/2006/wordprocessingDrawing" xmlns:w10="urn:schemas-microsoft-com:office:word" xmlns:w="http://schemas.openxmlformats.org/wordprocessingml/2006/main" xmlns:w14="http://schemas.microsoft.com/office/word/2010/wordml" xmlns:wpg="http://schemas.microsoft.com/office/word/2010/wordprocessingGroup" xmlns:wpi="http://schemas.microsoft.com/office/word/2010/wordprocessingInk" xmlns:wne="http://schemas.microsoft.com/office/word/2006/wordml" xmlns:wps="http://schemas.microsoft.com/office/word/2010/wordprocessingShape" mc:Ignorable="w14 wp14">
   <w:p>
     <w:pPr>
       <w:pStyle w:val="Footer"/>
@@ -4061,13 +4576,23 @@
         <w:szCs w:val="24"/>
       </w:rPr>
     </w:pPr>
+    <w:proofErr w:type="spellStart"/>
     <w:r>
       <w:rPr>
         <w:color w:val="000000" w:themeColor="text1"/>
         <w:sz w:val="24"/>
         <w:szCs w:val="24"/>
       </w:rPr>
-      <w:t>OpenInfobutton Development Environment Setup Guide</w:t>
+      <w:t>OpenInfobutton</w:t>
+    </w:r>
+    <w:proofErr w:type="spellEnd"/>
+    <w:r>
+      <w:rPr>
+        <w:color w:val="000000" w:themeColor="text1"/>
+        <w:sz w:val="24"/>
+        <w:szCs w:val="24"/>
+      </w:rPr>
+      <w:t xml:space="preserve"> Development Environment Setup Guide</w:t>
     </w:r>
   </w:p>
   <w:p>
@@ -4116,7 +4641,7 @@
         <w:sz w:val="24"/>
         <w:szCs w:val="24"/>
       </w:rPr>
-      <w:t>22-Mar-13</w:t>
+      <w:t>5-Sep-13</w:t>
     </w:r>
     <w:r>
       <w:rPr>
@@ -4125,14 +4650,6 @@
         <w:szCs w:val="24"/>
       </w:rPr>
       <w:fldChar w:fldCharType="end"/>
-    </w:r>
-    <w:r>
-      <w:rPr>
-        <w:color w:val="000000" w:themeColor="text1"/>
-        <w:sz w:val="24"/>
-        <w:szCs w:val="24"/>
-      </w:rPr>
-      <w:t>3</w:t>
     </w:r>
     <w:r>
       <w:rPr>
@@ -4232,7 +4749,7 @@
                               <w:sz w:val="28"/>
                               <w:szCs w:val="40"/>
                             </w:rPr>
-                            <w:t>18</w:t>
+                            <w:t>1</w:t>
                           </w:r>
                           <w:r>
                             <w:rPr>
@@ -4320,7 +4837,7 @@
                         <w:sz w:val="28"/>
                         <w:szCs w:val="40"/>
                       </w:rPr>
-                      <w:t>18</w:t>
+                      <w:t>1</w:t>
                     </w:r>
                     <w:r>
                       <w:rPr>
@@ -4409,7 +4926,7 @@
             </wp:anchor>
           </w:drawing>
         </mc:Choice>
-        <mc:Fallback xmlns:mv="urn:schemas-microsoft-com:mac:vml" xmlns:mo="http://schemas.microsoft.com/office/mac/office/2008/main">
+        <mc:Fallback>
           <w:pict>
             <v:rect id="Rectangle 58" o:spid="_x0000_s1026" style="position:absolute;margin-left:0;margin-top:0;width:468pt;height:2.85pt;z-index:-251656192;visibility:visible;mso-wrap-style:square;mso-width-percent:1000;mso-height-percent:0;mso-wrap-distance-left:9pt;mso-wrap-distance-top:7.2pt;mso-wrap-distance-right:9pt;mso-wrap-distance-bottom:7.2pt;mso-position-horizontal:center;mso-position-horizontal-relative:margin;mso-position-vertical:top;mso-position-vertical-relative:bottom-margin-area;mso-width-percent:1000;mso-height-percent:0;mso-width-relative:margin;mso-height-relative:margin;v-text-anchor:middle" o:gfxdata="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" fillcolor="#4f81bd [3204]" stroked="f" strokeweight="2pt">
               <v:path arrowok="t"/>
@@ -4424,7 +4941,7 @@
 </file>
 
 <file path=word/footnotes.xml><?xml version="1.0" encoding="utf-8"?>
-<w:footnotes xmlns:wpc="http://schemas.microsoft.com/office/word/2010/wordprocessingCanvas" xmlns:mc="http://schemas.openxmlformats.org/markup-compatibility/2006" xmlns:o="urn:schemas-microsoft-com:office:office" xmlns:r="http://schemas.openxmlformats.org/officeDocument/2006/relationships" xmlns:m="http://schemas.openxmlformats.org/officeDocument/2006/math" xmlns:v="urn:schemas-microsoft-com:vml" xmlns:wp14="http://schemas.microsoft.com/office/word/2010/wordprocessingDrawing" xmlns:wp="http://schemas.openxmlformats.org/drawingml/2006/wordprocessingDrawing" xmlns:w10="urn:schemas-microsoft-com:office:word" xmlns:w="http://schemas.openxmlformats.org/wordprocessingml/2006/main" xmlns:w14="http://schemas.microsoft.com/office/word/2010/wordml" xmlns:wpg="http://schemas.microsoft.com/office/word/2010/wordprocessingGroup" xmlns:wpi="http://schemas.microsoft.com/office/word/2010/wordprocessingInk" xmlns:wne="http://schemas.microsoft.com/office/word/2006/wordml" xmlns:wps="http://schemas.microsoft.com/office/word/2010/wordprocessingShape" mc:Ignorable="w14 wp14">
+<w:footnotes xmlns:wpc="http://schemas.microsoft.com/office/word/2010/wordprocessingCanvas" xmlns:mo="http://schemas.microsoft.com/office/mac/office/2008/main" xmlns:mc="http://schemas.openxmlformats.org/markup-compatibility/2006" xmlns:mv="urn:schemas-microsoft-com:mac:vml" xmlns:o="urn:schemas-microsoft-com:office:office" xmlns:r="http://schemas.openxmlformats.org/officeDocument/2006/relationships" xmlns:m="http://schemas.openxmlformats.org/officeDocument/2006/math" xmlns:v="urn:schemas-microsoft-com:vml" xmlns:wp14="http://schemas.microsoft.com/office/word/2010/wordprocessingDrawing" xmlns:wp="http://schemas.openxmlformats.org/drawingml/2006/wordprocessingDrawing" xmlns:w10="urn:schemas-microsoft-com:office:word" xmlns:w="http://schemas.openxmlformats.org/wordprocessingml/2006/main" xmlns:w14="http://schemas.microsoft.com/office/word/2010/wordml" xmlns:wpg="http://schemas.microsoft.com/office/word/2010/wordprocessingGroup" xmlns:wpi="http://schemas.microsoft.com/office/word/2010/wordprocessingInk" xmlns:wne="http://schemas.microsoft.com/office/word/2006/wordml" xmlns:wps="http://schemas.microsoft.com/office/word/2010/wordprocessingShape" mc:Ignorable="w14 wp14">
   <w:footnote w:type="separator" w:id="-1">
     <w:p>
       <w:pPr>
@@ -4449,7 +4966,7 @@
 </file>
 
 <file path=word/numbering.xml><?xml version="1.0" encoding="utf-8"?>
-<w:numbering xmlns:wpc="http://schemas.microsoft.com/office/word/2010/wordprocessingCanvas" xmlns:mc="http://schemas.openxmlformats.org/markup-compatibility/2006" xmlns:o="urn:schemas-microsoft-com:office:office" xmlns:r="http://schemas.openxmlformats.org/officeDocument/2006/relationships" xmlns:m="http://schemas.openxmlformats.org/officeDocument/2006/math" xmlns:v="urn:schemas-microsoft-com:vml" xmlns:wp14="http://schemas.microsoft.com/office/word/2010/wordprocessingDrawing" xmlns:wp="http://schemas.openxmlformats.org/drawingml/2006/wordprocessingDrawing" xmlns:w10="urn:schemas-microsoft-com:office:word" xmlns:w="http://schemas.openxmlformats.org/wordprocessingml/2006/main" xmlns:w14="http://schemas.microsoft.com/office/word/2010/wordml" xmlns:wpg="http://schemas.microsoft.com/office/word/2010/wordprocessingGroup" xmlns:wpi="http://schemas.microsoft.com/office/word/2010/wordprocessingInk" xmlns:wne="http://schemas.microsoft.com/office/word/2006/wordml" xmlns:wps="http://schemas.microsoft.com/office/word/2010/wordprocessingShape" mc:Ignorable="w14 wp14">
+<w:numbering xmlns:wpc="http://schemas.microsoft.com/office/word/2010/wordprocessingCanvas" xmlns:mo="http://schemas.microsoft.com/office/mac/office/2008/main" xmlns:mc="http://schemas.openxmlformats.org/markup-compatibility/2006" xmlns:mv="urn:schemas-microsoft-com:mac:vml" xmlns:o="urn:schemas-microsoft-com:office:office" xmlns:r="http://schemas.openxmlformats.org/officeDocument/2006/relationships" xmlns:m="http://schemas.openxmlformats.org/officeDocument/2006/math" xmlns:v="urn:schemas-microsoft-com:vml" xmlns:wp14="http://schemas.microsoft.com/office/word/2010/wordprocessingDrawing" xmlns:wp="http://schemas.openxmlformats.org/drawingml/2006/wordprocessingDrawing" xmlns:w10="urn:schemas-microsoft-com:office:word" xmlns:w="http://schemas.openxmlformats.org/wordprocessingml/2006/main" xmlns:w14="http://schemas.microsoft.com/office/word/2010/wordml" xmlns:wpg="http://schemas.microsoft.com/office/word/2010/wordprocessingGroup" xmlns:wpi="http://schemas.microsoft.com/office/word/2010/wordprocessingInk" xmlns:wne="http://schemas.microsoft.com/office/word/2006/wordml" xmlns:wps="http://schemas.microsoft.com/office/word/2010/wordprocessingShape" mc:Ignorable="w14 wp14">
   <w:abstractNum w:abstractNumId="0">
     <w:nsid w:val="08F71864"/>
     <w:multiLevelType w:val="multilevel"/>
@@ -4965,6 +5482,119 @@
     </w:lvl>
   </w:abstractNum>
   <w:abstractNum w:abstractNumId="5">
+    <w:nsid w:val="4EC10F67"/>
+    <w:multiLevelType w:val="hybridMultilevel"/>
+    <w:tmpl w:val="1CC4F714"/>
+    <w:lvl w:ilvl="0" w:tplc="04090001">
+      <w:start w:val="1"/>
+      <w:numFmt w:val="bullet"/>
+      <w:lvlText w:val=""/>
+      <w:lvlJc w:val="left"/>
+      <w:pPr>
+        <w:ind w:left="720" w:hanging="360"/>
+      </w:pPr>
+      <w:rPr>
+        <w:rFonts w:ascii="Symbol" w:hAnsi="Symbol" w:hint="default"/>
+      </w:rPr>
+    </w:lvl>
+    <w:lvl w:ilvl="1" w:tplc="04090003" w:tentative="1">
+      <w:start w:val="1"/>
+      <w:numFmt w:val="bullet"/>
+      <w:lvlText w:val="o"/>
+      <w:lvlJc w:val="left"/>
+      <w:pPr>
+        <w:ind w:left="1440" w:hanging="360"/>
+      </w:pPr>
+      <w:rPr>
+        <w:rFonts w:ascii="Courier New" w:hAnsi="Courier New" w:cs="Courier New" w:hint="default"/>
+      </w:rPr>
+    </w:lvl>
+    <w:lvl w:ilvl="2" w:tplc="04090005" w:tentative="1">
+      <w:start w:val="1"/>
+      <w:numFmt w:val="bullet"/>
+      <w:lvlText w:val=""/>
+      <w:lvlJc w:val="left"/>
+      <w:pPr>
+        <w:ind w:left="2160" w:hanging="360"/>
+      </w:pPr>
+      <w:rPr>
+        <w:rFonts w:ascii="Wingdings" w:hAnsi="Wingdings" w:hint="default"/>
+      </w:rPr>
+    </w:lvl>
+    <w:lvl w:ilvl="3" w:tplc="04090001" w:tentative="1">
+      <w:start w:val="1"/>
+      <w:numFmt w:val="bullet"/>
+      <w:lvlText w:val=""/>
+      <w:lvlJc w:val="left"/>
+      <w:pPr>
+        <w:ind w:left="2880" w:hanging="360"/>
+      </w:pPr>
+      <w:rPr>
+        <w:rFonts w:ascii="Symbol" w:hAnsi="Symbol" w:hint="default"/>
+      </w:rPr>
+    </w:lvl>
+    <w:lvl w:ilvl="4" w:tplc="04090003" w:tentative="1">
+      <w:start w:val="1"/>
+      <w:numFmt w:val="bullet"/>
+      <w:lvlText w:val="o"/>
+      <w:lvlJc w:val="left"/>
+      <w:pPr>
+        <w:ind w:left="3600" w:hanging="360"/>
+      </w:pPr>
+      <w:rPr>
+        <w:rFonts w:ascii="Courier New" w:hAnsi="Courier New" w:cs="Courier New" w:hint="default"/>
+      </w:rPr>
+    </w:lvl>
+    <w:lvl w:ilvl="5" w:tplc="04090005" w:tentative="1">
+      <w:start w:val="1"/>
+      <w:numFmt w:val="bullet"/>
+      <w:lvlText w:val=""/>
+      <w:lvlJc w:val="left"/>
+      <w:pPr>
+        <w:ind w:left="4320" w:hanging="360"/>
+      </w:pPr>
+      <w:rPr>
+        <w:rFonts w:ascii="Wingdings" w:hAnsi="Wingdings" w:hint="default"/>
+      </w:rPr>
+    </w:lvl>
+    <w:lvl w:ilvl="6" w:tplc="04090001" w:tentative="1">
+      <w:start w:val="1"/>
+      <w:numFmt w:val="bullet"/>
+      <w:lvlText w:val=""/>
+      <w:lvlJc w:val="left"/>
+      <w:pPr>
+        <w:ind w:left="5040" w:hanging="360"/>
+      </w:pPr>
+      <w:rPr>
+        <w:rFonts w:ascii="Symbol" w:hAnsi="Symbol" w:hint="default"/>
+      </w:rPr>
+    </w:lvl>
+    <w:lvl w:ilvl="7" w:tplc="04090003" w:tentative="1">
+      <w:start w:val="1"/>
+      <w:numFmt w:val="bullet"/>
+      <w:lvlText w:val="o"/>
+      <w:lvlJc w:val="left"/>
+      <w:pPr>
+        <w:ind w:left="5760" w:hanging="360"/>
+      </w:pPr>
+      <w:rPr>
+        <w:rFonts w:ascii="Courier New" w:hAnsi="Courier New" w:cs="Courier New" w:hint="default"/>
+      </w:rPr>
+    </w:lvl>
+    <w:lvl w:ilvl="8" w:tplc="04090005" w:tentative="1">
+      <w:start w:val="1"/>
+      <w:numFmt w:val="bullet"/>
+      <w:lvlText w:val=""/>
+      <w:lvlJc w:val="left"/>
+      <w:pPr>
+        <w:ind w:left="6480" w:hanging="360"/>
+      </w:pPr>
+      <w:rPr>
+        <w:rFonts w:ascii="Wingdings" w:hAnsi="Wingdings" w:hint="default"/>
+      </w:rPr>
+    </w:lvl>
+  </w:abstractNum>
+  <w:abstractNum w:abstractNumId="6">
     <w:nsid w:val="63F3211E"/>
     <w:multiLevelType w:val="hybridMultilevel"/>
     <w:tmpl w:val="C764CB62"/>
@@ -5053,7 +5683,7 @@
       </w:pPr>
     </w:lvl>
   </w:abstractNum>
-  <w:abstractNum w:abstractNumId="6">
+  <w:abstractNum w:abstractNumId="7">
     <w:nsid w:val="6E190AEB"/>
     <w:multiLevelType w:val="hybridMultilevel"/>
     <w:tmpl w:val="F8F09B62"/>
@@ -5166,7 +5796,7 @@
       </w:rPr>
     </w:lvl>
   </w:abstractNum>
-  <w:abstractNum w:abstractNumId="7">
+  <w:abstractNum w:abstractNumId="8">
     <w:nsid w:val="73473B5D"/>
     <w:multiLevelType w:val="multilevel"/>
     <w:tmpl w:val="04090025"/>
@@ -5265,13 +5895,13 @@
     <w:abstractNumId w:val="1"/>
   </w:num>
   <w:num w:numId="2">
-    <w:abstractNumId w:val="5"/>
+    <w:abstractNumId w:val="6"/>
   </w:num>
   <w:num w:numId="3">
     <w:abstractNumId w:val="2"/>
   </w:num>
   <w:num w:numId="4">
-    <w:abstractNumId w:val="6"/>
+    <w:abstractNumId w:val="7"/>
   </w:num>
   <w:num w:numId="5">
     <w:abstractNumId w:val="3"/>
@@ -5280,10 +5910,13 @@
     <w:abstractNumId w:val="0"/>
   </w:num>
   <w:num w:numId="7">
-    <w:abstractNumId w:val="7"/>
+    <w:abstractNumId w:val="8"/>
   </w:num>
   <w:num w:numId="8">
     <w:abstractNumId w:val="4"/>
+  </w:num>
+  <w:num w:numId="9">
+    <w:abstractNumId w:val="5"/>
   </w:num>
 </w:numbering>
 </file>
@@ -5305,7 +5938,7 @@
       </w:pPr>
     </w:pPrDefault>
   </w:docDefaults>
-  <w:latentStyles w:defLockedState="0" w:defUIPriority="99" w:defSemiHidden="1" w:defUnhideWhenUsed="1" w:defQFormat="0" w:count="267">
+  <w:latentStyles w:defLockedState="0" w:defUIPriority="99" w:defSemiHidden="1" w:defUnhideWhenUsed="1" w:defQFormat="0" w:count="276">
     <w:lsdException w:name="Normal" w:semiHidden="0" w:uiPriority="0" w:unhideWhenUsed="0" w:qFormat="1"/>
     <w:lsdException w:name="heading 1" w:semiHidden="0" w:uiPriority="9" w:unhideWhenUsed="0" w:qFormat="1"/>
     <w:lsdException w:name="heading 2" w:uiPriority="9" w:qFormat="1"/>
@@ -6101,7 +6734,7 @@
 </file>
 
 <file path=word/stylesWithEffects.xml><?xml version="1.0" encoding="utf-8"?>
-<w:styles xmlns:wpc="http://schemas.microsoft.com/office/word/2010/wordprocessingCanvas" xmlns:mc="http://schemas.openxmlformats.org/markup-compatibility/2006" xmlns:o="urn:schemas-microsoft-com:office:office" xmlns:r="http://schemas.openxmlformats.org/officeDocument/2006/relationships" xmlns:m="http://schemas.openxmlformats.org/officeDocument/2006/math" xmlns:v="urn:schemas-microsoft-com:vml" xmlns:wp14="http://schemas.microsoft.com/office/word/2010/wordprocessingDrawing" xmlns:wp="http://schemas.openxmlformats.org/drawingml/2006/wordprocessingDrawing" xmlns:w10="urn:schemas-microsoft-com:office:word" xmlns:w="http://schemas.openxmlformats.org/wordprocessingml/2006/main" xmlns:w14="http://schemas.microsoft.com/office/word/2010/wordml" xmlns:wpg="http://schemas.microsoft.com/office/word/2010/wordprocessingGroup" xmlns:wpi="http://schemas.microsoft.com/office/word/2010/wordprocessingInk" xmlns:wne="http://schemas.microsoft.com/office/word/2006/wordml" xmlns:wps="http://schemas.microsoft.com/office/word/2010/wordprocessingShape" mc:Ignorable="w14 wp14">
+<w:styles xmlns:wpc="http://schemas.microsoft.com/office/word/2010/wordprocessingCanvas" xmlns:mo="http://schemas.microsoft.com/office/mac/office/2008/main" xmlns:mc="http://schemas.openxmlformats.org/markup-compatibility/2006" xmlns:mv="urn:schemas-microsoft-com:mac:vml" xmlns:o="urn:schemas-microsoft-com:office:office" xmlns:r="http://schemas.openxmlformats.org/officeDocument/2006/relationships" xmlns:m="http://schemas.openxmlformats.org/officeDocument/2006/math" xmlns:v="urn:schemas-microsoft-com:vml" xmlns:wp14="http://schemas.microsoft.com/office/word/2010/wordprocessingDrawing" xmlns:wp="http://schemas.openxmlformats.org/drawingml/2006/wordprocessingDrawing" xmlns:w10="urn:schemas-microsoft-com:office:word" xmlns:w="http://schemas.openxmlformats.org/wordprocessingml/2006/main" xmlns:w14="http://schemas.microsoft.com/office/word/2010/wordml" xmlns:wpg="http://schemas.microsoft.com/office/word/2010/wordprocessingGroup" xmlns:wpi="http://schemas.microsoft.com/office/word/2010/wordprocessingInk" xmlns:wne="http://schemas.microsoft.com/office/word/2006/wordml" xmlns:wps="http://schemas.microsoft.com/office/word/2010/wordprocessingShape" mc:Ignorable="w14 wp14">
   <w:docDefaults>
     <w:rPrDefault>
       <w:rPr>
@@ -6117,7 +6750,7 @@
       </w:pPr>
     </w:pPrDefault>
   </w:docDefaults>
-  <w:latentStyles w:defLockedState="0" w:defUIPriority="99" w:defSemiHidden="1" w:defUnhideWhenUsed="1" w:defQFormat="0" w:count="267">
+  <w:latentStyles w:defLockedState="0" w:defUIPriority="99" w:defSemiHidden="1" w:defUnhideWhenUsed="1" w:defQFormat="0" w:count="276">
     <w:lsdException w:name="Normal" w:semiHidden="0" w:uiPriority="0" w:unhideWhenUsed="0" w:qFormat="1"/>
     <w:lsdException w:name="heading 1" w:semiHidden="0" w:uiPriority="9" w:unhideWhenUsed="0" w:qFormat="1"/>
     <w:lsdException w:name="heading 2" w:uiPriority="9" w:qFormat="1"/>

</xml_diff>

<commit_message>
Updated Dev Guide to reflect recent changes
</commit_message>
<xml_diff>
--- a/Manuals/OpenInfobuttonDevEnvSetupGuide.docx
+++ b/Manuals/OpenInfobuttonDevEnvSetupGuide.docx
@@ -646,7 +646,13 @@
         <w:spacing w:line="240" w:lineRule="auto"/>
       </w:pPr>
       <w:r>
-        <w:t>Java 6 JDK</w:t>
+        <w:t xml:space="preserve">Java </w:t>
+      </w:r>
+      <w:r>
+        <w:t>7</w:t>
+      </w:r>
+      <w:r>
+        <w:t xml:space="preserve"> JDK</w:t>
       </w:r>
       <w:r>
         <w:t xml:space="preserve"> or better</w:t>
@@ -662,10 +668,10 @@
         <w:spacing w:line="240" w:lineRule="auto"/>
       </w:pPr>
       <w:r>
-        <w:t>Tomcat 6</w:t>
-      </w:r>
-      <w:r>
-        <w:t>/7</w:t>
+        <w:t xml:space="preserve">Tomcat </w:t>
+      </w:r>
+      <w:r>
+        <w:t>7</w:t>
       </w:r>
     </w:p>
     <w:p>
@@ -693,9 +699,6 @@
       <w:r>
         <w:t>Maven 3.0.x</w:t>
       </w:r>
-      <w:r>
-        <w:t xml:space="preserve"> </w:t>
-      </w:r>
     </w:p>
     <w:p>
       <w:pPr>
@@ -707,7 +710,13 @@
         <w:spacing w:line="240" w:lineRule="auto"/>
       </w:pPr>
       <w:r>
-        <w:t xml:space="preserve">Bash or </w:t>
+        <w:t>Install a MySQL 5.0 server instanc</w:t>
+      </w:r>
+      <w:r>
+        <w:t>e on the server you're building</w:t>
+      </w:r>
+      <w:r>
+        <w:t xml:space="preserve">   http://dev.mysql.com/downloads/mysql/</w:t>
       </w:r>
     </w:p>
     <w:p>
@@ -741,6 +750,28 @@
     </w:p>
     <w:p>
       <w:pPr>
+        <w:pStyle w:val="ListParagraph"/>
+        <w:numPr>
+          <w:ilvl w:val="0"/>
+          <w:numId w:val="5"/>
+        </w:numPr>
+        <w:spacing w:line="240" w:lineRule="auto"/>
+      </w:pPr>
+      <w:r>
+        <w:t xml:space="preserve">Obtain a UTS account from here, </w:t>
+      </w:r>
+    </w:p>
+    <w:p>
+      <w:pPr>
+        <w:pStyle w:val="ListParagraph"/>
+        <w:spacing w:line="240" w:lineRule="auto"/>
+      </w:pPr>
+      <w:r>
+        <w:t>https://uts.nlm.nih.gov/home.html</w:t>
+      </w:r>
+    </w:p>
+    <w:p>
+      <w:pPr>
         <w:pStyle w:val="Heading1"/>
       </w:pPr>
       <w:r>
@@ -765,6 +796,7 @@
         <w:spacing w:line="240" w:lineRule="auto"/>
       </w:pPr>
       <w:r>
+        <w:lastRenderedPageBreak/>
         <w:tab/>
       </w:r>
     </w:p>
@@ -773,7 +805,6 @@
         <w:pStyle w:val="Heading2"/>
       </w:pPr>
       <w:r>
-        <w:lastRenderedPageBreak/>
         <w:t>Git</w:t>
       </w:r>
     </w:p>
@@ -1189,6 +1220,7 @@
         <w:rPr>
           <w:b/>
         </w:rPr>
+        <w:lastRenderedPageBreak/>
         <w:t>mvn –Dmaven.test.skip=true install</w:t>
       </w:r>
     </w:p>
@@ -1236,7 +1268,47 @@
       </w:r>
       <w:r>
         <w:br/>
-        <w:t xml:space="preserve">so the datasource parameters match your local database configuration. All you have to do is create the database, Spring and Hiberate will create the tables and import the necessary content as part of the test execution. </w:t>
+        <w:t xml:space="preserve">so the datasource parameters match your local database configuration. </w:t>
+      </w:r>
+    </w:p>
+    <w:p>
+      <w:pPr>
+        <w:spacing w:line="240" w:lineRule="auto"/>
+      </w:pPr>
+      <w:r>
+        <w:t xml:space="preserve"> Execute all the SQL scripts found in the Innovation</w:t>
+      </w:r>
+      <w:r>
+        <w:t>s-182/</w:t>
+      </w:r>
+      <w:r>
+        <w:t xml:space="preserve">DeploymentPackage </w:t>
+      </w:r>
+      <w:r>
+        <w:t xml:space="preserve">/sqlWithInsert directory. </w:t>
+      </w:r>
+    </w:p>
+    <w:p>
+      <w:pPr>
+        <w:spacing w:line="240" w:lineRule="auto"/>
+      </w:pPr>
+      <w:r>
+        <w:t xml:space="preserve"> Additionally, exectut</w:t>
+      </w:r>
+      <w:r>
+        <w:t xml:space="preserve">e the </w:t>
+      </w:r>
+      <w:r>
+        <w:t>SQL script found in Innovations-</w:t>
+      </w:r>
+      <w:r>
+        <w:t>182/sqlDump/</w:t>
+      </w:r>
+      <w:r>
+        <w:t>DeploymentPackage/</w:t>
+      </w:r>
+      <w:r>
+        <w:t>prodoib_logs.sql.</w:t>
       </w:r>
     </w:p>
     <w:p>
@@ -1293,7 +1365,7 @@
         <w:spacing w:line="240" w:lineRule="auto"/>
       </w:pPr>
       <w:r>
-        <w:t xml:space="preserve">To set the configuration details, navigate to </w:t>
+        <w:t>Check the database connection parameter strings found in the following properties files,</w:t>
       </w:r>
     </w:p>
     <w:p>
@@ -1307,37 +1379,7 @@
         <w:rPr>
           <w:b/>
         </w:rPr>
-        <w:t>Innovation-182/oib-request</w:t>
-      </w:r>
-      <w:r>
-        <w:rPr>
-          <w:b/>
-        </w:rPr>
-        <w:t>/</w:t>
-      </w:r>
-      <w:r>
-        <w:rPr>
-          <w:b/>
-        </w:rPr>
-        <w:t>oib-request-service</w:t>
-      </w:r>
-      <w:r>
-        <w:rPr>
-          <w:b/>
-        </w:rPr>
-        <w:t xml:space="preserve"> </w:t>
-      </w:r>
-      <w:r>
-        <w:rPr>
-          <w:b/>
-        </w:rPr>
-        <w:t>/</w:t>
-      </w:r>
-      <w:r>
-        <w:rPr>
-          <w:b/>
-        </w:rPr>
-        <w:t>src/main/webapp/W</w:t>
+        <w:t>oib-request-service/src/main/webapp/W</w:t>
       </w:r>
       <w:r>
         <w:rPr>
@@ -1345,230 +1387,200 @@
         </w:rPr>
         <w:t>EB-INF/serviceParams.properties</w:t>
       </w:r>
-      <w:r>
-        <w:rPr>
-          <w:b/>
-        </w:rPr>
-        <w:t xml:space="preserve">  </w:t>
-      </w:r>
     </w:p>
     <w:p>
       <w:pPr>
         <w:spacing w:line="240" w:lineRule="auto"/>
       </w:pPr>
       <w:r>
-        <w:t>Here is where the various configurations details can be specified.</w:t>
-      </w:r>
-      <w:r>
-        <w:t xml:space="preserve">  </w:t>
-      </w:r>
-      <w:r>
-        <w:t>Make sure you run the sql files in the database so that they are set up correctly.</w:t>
-      </w:r>
-      <w:r>
-        <w:t xml:space="preserve">  </w:t>
-      </w:r>
-      <w:r>
-        <w:t>In case you are using UMLS, specify the username and password.</w:t>
-      </w:r>
-    </w:p>
-    <w:p>
-      <w:pPr>
-        <w:spacing w:line="240" w:lineRule="auto"/>
-      </w:pPr>
-      <w:r>
-        <w:t>You might also want to edit</w:t>
-      </w:r>
-      <w:r>
-        <w:t>,</w:t>
-      </w:r>
-      <w:r>
-        <w:t xml:space="preserve"> </w:t>
-      </w:r>
-    </w:p>
-    <w:p>
-      <w:pPr>
-        <w:spacing w:line="240" w:lineRule="auto"/>
-        <w:rPr>
-          <w:b/>
-        </w:rPr>
-      </w:pPr>
-      <w:r>
-        <w:rPr>
-          <w:b/>
-        </w:rPr>
-        <w:t>Innovation-182/oib-request</w:t>
-      </w:r>
-      <w:r>
-        <w:rPr>
-          <w:b/>
-        </w:rPr>
-        <w:t xml:space="preserve"> </w:t>
-      </w:r>
-      <w:r>
-        <w:rPr>
-          <w:b/>
-        </w:rPr>
-        <w:t>/</w:t>
-      </w:r>
-      <w:r>
-        <w:rPr>
-          <w:b/>
-        </w:rPr>
-        <w:t>oib-request-service</w:t>
-      </w:r>
-      <w:r>
-        <w:rPr>
-          <w:b/>
-        </w:rPr>
-        <w:t xml:space="preserve"> </w:t>
-      </w:r>
-      <w:r>
-        <w:rPr>
-          <w:b/>
-        </w:rPr>
-        <w:t>/src/main/w</w:t>
-      </w:r>
-      <w:r>
-        <w:rPr>
-          <w:b/>
-        </w:rPr>
-        <w:t xml:space="preserve">ebapp/OpenInfobuttonDemo.html </w:t>
-      </w:r>
-    </w:p>
-    <w:p>
-      <w:pPr>
-        <w:spacing w:line="240" w:lineRule="auto"/>
-      </w:pPr>
-      <w:r>
-        <w:t>In that file edit the baseURL inside the callIM function (which points to University of Utah) to your own host.</w:t>
-      </w:r>
-    </w:p>
-    <w:p>
-      <w:pPr>
-        <w:spacing w:line="240" w:lineRule="auto"/>
-        <w:rPr>
-          <w:b/>
-        </w:rPr>
-      </w:pPr>
-      <w:r>
-        <w:t xml:space="preserve">Now the application can run. </w:t>
-      </w:r>
-      <w:r>
-        <w:t xml:space="preserve"> Since you should have already built all module dependencies in the previous step, it’s only necessary to rebuild </w:t>
-      </w:r>
-      <w:r>
-        <w:rPr>
-          <w:b/>
-        </w:rPr>
-        <w:t>oib-request-service</w:t>
-      </w:r>
-      <w:r>
-        <w:t xml:space="preserve"> </w:t>
-      </w:r>
-      <w:r>
-        <w:t xml:space="preserve">after making the required changes to </w:t>
-      </w:r>
-      <w:r>
-        <w:rPr>
-          <w:b/>
-        </w:rPr>
-        <w:t>serviceParams.properties</w:t>
-      </w:r>
-      <w:r>
-        <w:t xml:space="preserve"> . Navigate to,</w:t>
-      </w:r>
-      <w:r>
-        <w:br/>
-      </w:r>
-      <w:r>
-        <w:br/>
-      </w:r>
-      <w:r>
-        <w:rPr>
-          <w:b/>
-        </w:rPr>
-        <w:t>Innovation-182/oib-request/oib-request-service /</w:t>
-      </w:r>
-    </w:p>
-    <w:p>
-      <w:pPr>
-        <w:spacing w:line="240" w:lineRule="auto"/>
-        <w:rPr>
-          <w:b/>
-        </w:rPr>
-      </w:pPr>
-      <w:r>
-        <w:t>and execute,</w:t>
-      </w:r>
-      <w:r>
-        <w:br/>
-      </w:r>
-      <w:r>
-        <w:br/>
-      </w:r>
-      <w:r>
-        <w:rPr>
-          <w:b/>
-        </w:rPr>
-        <w:t>mvn –Dmaven.test.skip=true install</w:t>
-      </w:r>
-    </w:p>
-    <w:p>
-      <w:pPr>
-        <w:spacing w:line="240" w:lineRule="auto"/>
-        <w:rPr>
-          <w:noProof/>
-        </w:rPr>
-      </w:pPr>
-      <w:r>
-        <w:rPr>
-          <w:noProof/>
-        </w:rPr>
-        <w:t>This will generate the final WAR that you can copy to your Tomcat webapps directory.  Copy it from,</w:t>
-      </w:r>
-      <w:r>
-        <w:rPr>
-          <w:noProof/>
-        </w:rPr>
-        <w:br/>
-      </w:r>
-      <w:r>
-        <w:rPr>
-          <w:noProof/>
-        </w:rPr>
-        <w:lastRenderedPageBreak/>
-        <w:br/>
-      </w:r>
-      <w:r>
-        <w:rPr>
-          <w:b/>
-        </w:rPr>
-        <w:t>Innovation-182/oib-request/oib-request-service/</w:t>
-      </w:r>
-      <w:r>
-        <w:rPr>
-          <w:b/>
-        </w:rPr>
-        <w:t xml:space="preserve">target/infobutton-service.war </w:t>
-      </w:r>
-      <w:r>
-        <w:rPr>
-          <w:b/>
-        </w:rPr>
-        <w:br/>
-      </w:r>
-      <w:r>
-        <w:rPr>
-          <w:b/>
-        </w:rPr>
-        <w:br/>
-      </w:r>
-      <w:r>
-        <w:t>to your Tomcat webapps directory and start Tomcat.</w:t>
+        <w:t>Ensure they match the connection parameters configured for your local server.</w:t>
+      </w:r>
+      <w:r>
+        <w:t xml:space="preserve"> In the same file</w:t>
       </w:r>
       <w:bookmarkStart w:id="4" w:name="_GoBack"/>
       <w:bookmarkEnd w:id="4"/>
+      <w:r>
+        <w:t>, set the parameter strings for an active UTS account.</w:t>
+      </w:r>
+    </w:p>
+    <w:p>
+      <w:pPr>
+        <w:spacing w:line="240" w:lineRule="auto"/>
+      </w:pPr>
+      <w:r>
+        <w:t>You might also want to edit</w:t>
+      </w:r>
+      <w:r>
+        <w:t>,</w:t>
+      </w:r>
+      <w:r>
+        <w:t xml:space="preserve"> </w:t>
+      </w:r>
+    </w:p>
+    <w:p>
+      <w:pPr>
+        <w:spacing w:line="240" w:lineRule="auto"/>
+        <w:rPr>
+          <w:b/>
+        </w:rPr>
+      </w:pPr>
+      <w:r>
+        <w:rPr>
+          <w:b/>
+        </w:rPr>
+        <w:t xml:space="preserve">Innovation-182/oib-request </w:t>
+      </w:r>
+      <w:r>
+        <w:rPr>
+          <w:b/>
+        </w:rPr>
+        <w:t xml:space="preserve">/oib-request-service </w:t>
+      </w:r>
+      <w:r>
+        <w:rPr>
+          <w:b/>
+        </w:rPr>
+        <w:t>/src/main/w</w:t>
+      </w:r>
+      <w:r>
+        <w:rPr>
+          <w:b/>
+        </w:rPr>
+        <w:t xml:space="preserve">ebapp/OpenInfobuttonDemo.html </w:t>
+      </w:r>
+    </w:p>
+    <w:p>
+      <w:pPr>
+        <w:spacing w:line="240" w:lineRule="auto"/>
+      </w:pPr>
+      <w:r>
+        <w:t>In that file edit the baseURL inside the callIM function (which points to University of Utah) to your own host.</w:t>
+      </w:r>
+    </w:p>
+    <w:p>
+      <w:pPr>
+        <w:spacing w:line="240" w:lineRule="auto"/>
+        <w:rPr>
+          <w:b/>
+        </w:rPr>
+      </w:pPr>
+      <w:r>
+        <w:t xml:space="preserve">Now the application can run. </w:t>
+      </w:r>
+      <w:r>
+        <w:t xml:space="preserve"> Since you should have already built all module dependencies in the previous step, it’s only necessary to rebuild </w:t>
+      </w:r>
+      <w:r>
+        <w:rPr>
+          <w:b/>
+        </w:rPr>
+        <w:t>oib-request-service</w:t>
+      </w:r>
+      <w:r>
+        <w:t xml:space="preserve"> </w:t>
+      </w:r>
+      <w:r>
+        <w:t xml:space="preserve">after making the required changes to </w:t>
+      </w:r>
+      <w:r>
+        <w:rPr>
+          <w:b/>
+        </w:rPr>
+        <w:t>serviceParams.properties</w:t>
+      </w:r>
+      <w:r>
+        <w:t xml:space="preserve"> . Navigate to,</w:t>
+      </w:r>
+      <w:r>
+        <w:br/>
+      </w:r>
+      <w:r>
+        <w:br/>
+      </w:r>
+      <w:r>
+        <w:rPr>
+          <w:b/>
+        </w:rPr>
+        <w:t>Innovation-182/oib-request/oib-request-service /</w:t>
+      </w:r>
+    </w:p>
+    <w:p>
+      <w:pPr>
+        <w:spacing w:line="240" w:lineRule="auto"/>
+        <w:rPr>
+          <w:b/>
+        </w:rPr>
+      </w:pPr>
+      <w:r>
+        <w:t>and execute,</w:t>
+      </w:r>
+      <w:r>
+        <w:br/>
+      </w:r>
+      <w:r>
+        <w:br/>
+      </w:r>
+      <w:r>
+        <w:rPr>
+          <w:b/>
+        </w:rPr>
+        <w:lastRenderedPageBreak/>
+        <w:t>mvn –Dmaven.test.skip=true install</w:t>
+      </w:r>
+    </w:p>
+    <w:p>
+      <w:pPr>
+        <w:spacing w:line="240" w:lineRule="auto"/>
+        <w:rPr>
+          <w:noProof/>
+        </w:rPr>
+      </w:pPr>
+      <w:r>
+        <w:rPr>
+          <w:noProof/>
+        </w:rPr>
+        <w:t>This will generate the final WAR that you can copy to your Tomcat webapps directory.  Copy it from,</w:t>
+      </w:r>
+      <w:r>
+        <w:rPr>
+          <w:noProof/>
+        </w:rPr>
+        <w:br/>
+      </w:r>
+      <w:r>
+        <w:rPr>
+          <w:noProof/>
+        </w:rPr>
+        <w:br/>
+      </w:r>
+      <w:r>
+        <w:rPr>
+          <w:b/>
+        </w:rPr>
+        <w:t>Innovation-182/oib-request/oib-request-service/</w:t>
+      </w:r>
+      <w:r>
+        <w:rPr>
+          <w:b/>
+        </w:rPr>
+        <w:t xml:space="preserve">target/infobutton-service.war </w:t>
+      </w:r>
+      <w:r>
+        <w:rPr>
+          <w:b/>
+        </w:rPr>
+        <w:br/>
+      </w:r>
+      <w:r>
+        <w:rPr>
+          <w:b/>
+        </w:rPr>
+        <w:br/>
+      </w:r>
+      <w:r>
+        <w:t>to your Tomcat webapps directory and start Tomcat.</w:t>
+      </w:r>
     </w:p>
     <w:p>
       <w:pPr>
@@ -1680,7 +1692,7 @@
         <w:sz w:val="24"/>
         <w:szCs w:val="24"/>
       </w:rPr>
-      <w:t>9-Sep-13</w:t>
+      <w:t>20-Dec-13</w:t>
     </w:r>
     <w:r>
       <w:rPr>
@@ -1788,7 +1800,7 @@
                               <w:sz w:val="28"/>
                               <w:szCs w:val="40"/>
                             </w:rPr>
-                            <w:t>4</w:t>
+                            <w:t>3</w:t>
                           </w:r>
                           <w:r>
                             <w:rPr>
@@ -1876,7 +1888,7 @@
                         <w:sz w:val="28"/>
                         <w:szCs w:val="40"/>
                       </w:rPr>
-                      <w:t>4</w:t>
+                      <w:t>3</w:t>
                     </w:r>
                     <w:r>
                       <w:rPr>
@@ -1965,7 +1977,7 @@
             </wp:anchor>
           </w:drawing>
         </mc:Choice>
-        <mc:Fallback xmlns:mv="urn:schemas-microsoft-com:mac:vml" xmlns:mo="http://schemas.microsoft.com/office/mac/office/2008/main">
+        <mc:Fallback xmlns:mo="http://schemas.microsoft.com/office/mac/office/2008/main" xmlns:mv="urn:schemas-microsoft-com:mac:vml">
           <w:pict>
             <v:rect id="Rectangle 58" o:spid="_x0000_s1026" style="position:absolute;margin-left:0;margin-top:0;width:468pt;height:2.85pt;z-index:-251656192;visibility:visible;mso-wrap-style:square;mso-width-percent:1000;mso-height-percent:0;mso-wrap-distance-left:9pt;mso-wrap-distance-top:7.2pt;mso-wrap-distance-right:9pt;mso-wrap-distance-bottom:7.2pt;mso-position-horizontal:center;mso-position-horizontal-relative:margin;mso-position-vertical:top;mso-position-vertical-relative:bottom-margin-area;mso-width-percent:1000;mso-height-percent:0;mso-width-relative:margin;mso-height-relative:margin;v-text-anchor:middle" o:gfxdata="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" fillcolor="#4f81bd [3204]" stroked="f" strokeweight="2pt">
               <v:path arrowok="t"/>

</xml_diff>